<commit_message>
adding project data files
</commit_message>
<xml_diff>
--- a/EGM722 Marine Project How to Guide.docx
+++ b/EGM722 Marine Project How to Guide.docx
@@ -1457,7 +1457,33 @@
           <w:color w:val="000000" w:themeColor="text1"/>
           <w:shd w:val="clear" w:color="auto" w:fill="FFFFFF"/>
         </w:rPr>
-        <w:t xml:space="preserve">Thank you to the Ireland Marine Atlas and </w:t>
+        <w:t>Thank you to the Ireland Marine Atlas</w:t>
+      </w:r>
+      <w:r>
+        <w:rPr>
+          <w:rFonts w:cstheme="minorHAnsi"/>
+          <w:color w:val="000000" w:themeColor="text1"/>
+          <w:shd w:val="clear" w:color="auto" w:fill="FFFFFF"/>
+        </w:rPr>
+        <w:t xml:space="preserve">, </w:t>
+      </w:r>
+      <w:proofErr w:type="spellStart"/>
+      <w:r>
+        <w:rPr>
+          <w:rFonts w:cstheme="minorHAnsi"/>
+          <w:color w:val="000000" w:themeColor="text1"/>
+          <w:shd w:val="clear" w:color="auto" w:fill="FFFFFF"/>
+        </w:rPr>
+        <w:t>Cefas</w:t>
+      </w:r>
+      <w:proofErr w:type="spellEnd"/>
+      <w:r>
+        <w:rPr>
+          <w:rFonts w:cstheme="minorHAnsi"/>
+          <w:color w:val="000000" w:themeColor="text1"/>
+          <w:shd w:val="clear" w:color="auto" w:fill="FFFFFF"/>
+        </w:rPr>
+        <w:t xml:space="preserve"> and </w:t>
       </w:r>
       <w:proofErr w:type="spellStart"/>
       <w:r>
@@ -1524,6 +1550,32 @@
           <w:color w:val="1F2328"/>
           <w:shd w:val="clear" w:color="auto" w:fill="FFFFFF"/>
         </w:rPr>
+        <w:t xml:space="preserve">, </w:t>
+      </w:r>
+      <w:r>
+        <w:rPr>
+          <w:rFonts w:cstheme="minorHAnsi"/>
+          <w:color w:val="000000" w:themeColor="text1"/>
+          <w:shd w:val="clear" w:color="auto" w:fill="FFFFFF"/>
+        </w:rPr>
+        <w:t>[CEFAS] (</w:t>
+      </w:r>
+      <w:hyperlink r:id="rId10" w:history="1">
+        <w:r>
+          <w:rPr>
+            <w:rStyle w:val="Hyperlink"/>
+            <w:rFonts w:cstheme="minorHAnsi"/>
+            <w:shd w:val="clear" w:color="auto" w:fill="FFFFFF"/>
+          </w:rPr>
+          <w:t>https://data.cefas.co.uk/view/3277</w:t>
+        </w:r>
+      </w:hyperlink>
+      <w:r>
+        <w:rPr>
+          <w:rFonts w:cstheme="minorHAnsi"/>
+          <w:color w:val="000000" w:themeColor="text1"/>
+          <w:shd w:val="clear" w:color="auto" w:fill="FFFFFF"/>
+        </w:rPr>
         <w:t xml:space="preserve"> </w:t>
       </w:r>
       <w:r>
@@ -1532,6 +1584,22 @@
           <w:color w:val="000000" w:themeColor="text1"/>
           <w:shd w:val="clear" w:color="auto" w:fill="FFFFFF"/>
         </w:rPr>
+        <w:t>)</w:t>
+      </w:r>
+      <w:r>
+        <w:rPr>
+          <w:rFonts w:cstheme="minorHAnsi"/>
+          <w:color w:val="000000" w:themeColor="text1"/>
+          <w:shd w:val="clear" w:color="auto" w:fill="FFFFFF"/>
+        </w:rPr>
+        <w:t xml:space="preserve"> </w:t>
+      </w:r>
+      <w:r>
+        <w:rPr>
+          <w:rFonts w:cstheme="minorHAnsi"/>
+          <w:color w:val="000000" w:themeColor="text1"/>
+          <w:shd w:val="clear" w:color="auto" w:fill="FFFFFF"/>
+        </w:rPr>
         <w:t>and [</w:t>
       </w:r>
       <w:proofErr w:type="spellStart"/>
@@ -1568,7 +1636,7 @@
         </w:rPr>
         <w:t>(</w:t>
       </w:r>
-      <w:hyperlink r:id="rId10" w:history="1">
+      <w:hyperlink r:id="rId11" w:history="1">
         <w:r>
           <w:rPr>
             <w:rStyle w:val="Hyperlink"/>
@@ -1686,6 +1754,161 @@
     <w:p/>
     <w:p/>
     <w:p>
+      <w:r>
+        <w:rPr>
+          <w:noProof/>
+        </w:rPr>
+        <w:lastRenderedPageBreak/>
+        <w:drawing>
+          <wp:anchor distT="0" distB="0" distL="114300" distR="114300" simplePos="0" relativeHeight="251659264" behindDoc="0" locked="0" layoutInCell="1" allowOverlap="1" wp14:anchorId="3238B734" wp14:editId="21C58B67">
+            <wp:simplePos x="0" y="0"/>
+            <wp:positionH relativeFrom="column">
+              <wp:posOffset>-129309</wp:posOffset>
+            </wp:positionH>
+            <wp:positionV relativeFrom="paragraph">
+              <wp:posOffset>289</wp:posOffset>
+            </wp:positionV>
+            <wp:extent cx="5731510" cy="4055110"/>
+            <wp:effectExtent l="0" t="0" r="0" b="0"/>
+            <wp:wrapSquare wrapText="bothSides"/>
+            <wp:docPr id="2" name="Picture 2" descr="A picture containing calendar&#10;&#10;Description automatically generated"/>
+            <wp:cNvGraphicFramePr>
+              <a:graphicFrameLocks xmlns:a="http://schemas.openxmlformats.org/drawingml/2006/main" noChangeAspect="1"/>
+            </wp:cNvGraphicFramePr>
+            <a:graphic xmlns:a="http://schemas.openxmlformats.org/drawingml/2006/main">
+              <a:graphicData uri="http://schemas.openxmlformats.org/drawingml/2006/picture">
+                <pic:pic xmlns:pic="http://schemas.openxmlformats.org/drawingml/2006/picture">
+                  <pic:nvPicPr>
+                    <pic:cNvPr id="2" name="Picture 2" descr="A picture containing calendar&#10;&#10;Description automatically generated"/>
+                    <pic:cNvPicPr/>
+                  </pic:nvPicPr>
+                  <pic:blipFill>
+                    <a:blip r:embed="rId12" cstate="print">
+                      <a:extLst>
+                        <a:ext uri="{28A0092B-C50C-407E-A947-70E740481C1C}">
+                          <a14:useLocalDpi xmlns:a14="http://schemas.microsoft.com/office/drawing/2010/main" val="0"/>
+                        </a:ext>
+                      </a:extLst>
+                    </a:blip>
+                    <a:stretch>
+                      <a:fillRect/>
+                    </a:stretch>
+                  </pic:blipFill>
+                  <pic:spPr>
+                    <a:xfrm>
+                      <a:off x="0" y="0"/>
+                      <a:ext cx="5731510" cy="4055110"/>
+                    </a:xfrm>
+                    <a:prstGeom prst="rect">
+                      <a:avLst/>
+                    </a:prstGeom>
+                  </pic:spPr>
+                </pic:pic>
+              </a:graphicData>
+            </a:graphic>
+            <wp14:sizeRelH relativeFrom="page">
+              <wp14:pctWidth>0</wp14:pctWidth>
+            </wp14:sizeRelH>
+            <wp14:sizeRelV relativeFrom="page">
+              <wp14:pctHeight>0</wp14:pctHeight>
+            </wp14:sizeRelV>
+          </wp:anchor>
+        </w:drawing>
+      </w:r>
+      <w:r>
+        <w:t>Figure 1:</w:t>
+      </w:r>
+    </w:p>
+    <w:p/>
+    <w:p>
+      <w:r>
+        <w:rPr>
+          <w:noProof/>
+        </w:rPr>
+        <w:drawing>
+          <wp:anchor distT="0" distB="0" distL="114300" distR="114300" simplePos="0" relativeHeight="251660288" behindDoc="0" locked="0" layoutInCell="1" allowOverlap="1" wp14:anchorId="45CF8944" wp14:editId="6E158D0C">
+            <wp:simplePos x="0" y="0"/>
+            <wp:positionH relativeFrom="column">
+              <wp:posOffset>-424700</wp:posOffset>
+            </wp:positionH>
+            <wp:positionV relativeFrom="paragraph">
+              <wp:posOffset>228254</wp:posOffset>
+            </wp:positionV>
+            <wp:extent cx="5731510" cy="4055110"/>
+            <wp:effectExtent l="0" t="0" r="0" b="0"/>
+            <wp:wrapSquare wrapText="bothSides"/>
+            <wp:docPr id="3" name="Picture 3" descr="A picture containing graphical user interface&#10;&#10;Description automatically generated"/>
+            <wp:cNvGraphicFramePr>
+              <a:graphicFrameLocks xmlns:a="http://schemas.openxmlformats.org/drawingml/2006/main" noChangeAspect="1"/>
+            </wp:cNvGraphicFramePr>
+            <a:graphic xmlns:a="http://schemas.openxmlformats.org/drawingml/2006/main">
+              <a:graphicData uri="http://schemas.openxmlformats.org/drawingml/2006/picture">
+                <pic:pic xmlns:pic="http://schemas.openxmlformats.org/drawingml/2006/picture">
+                  <pic:nvPicPr>
+                    <pic:cNvPr id="3" name="Picture 3" descr="A picture containing graphical user interface&#10;&#10;Description automatically generated"/>
+                    <pic:cNvPicPr/>
+                  </pic:nvPicPr>
+                  <pic:blipFill>
+                    <a:blip r:embed="rId13" cstate="print">
+                      <a:extLst>
+                        <a:ext uri="{28A0092B-C50C-407E-A947-70E740481C1C}">
+                          <a14:useLocalDpi xmlns:a14="http://schemas.microsoft.com/office/drawing/2010/main" val="0"/>
+                        </a:ext>
+                      </a:extLst>
+                    </a:blip>
+                    <a:stretch>
+                      <a:fillRect/>
+                    </a:stretch>
+                  </pic:blipFill>
+                  <pic:spPr>
+                    <a:xfrm>
+                      <a:off x="0" y="0"/>
+                      <a:ext cx="5731510" cy="4055110"/>
+                    </a:xfrm>
+                    <a:prstGeom prst="rect">
+                      <a:avLst/>
+                    </a:prstGeom>
+                  </pic:spPr>
+                </pic:pic>
+              </a:graphicData>
+            </a:graphic>
+            <wp14:sizeRelH relativeFrom="page">
+              <wp14:pctWidth>0</wp14:pctWidth>
+            </wp14:sizeRelH>
+            <wp14:sizeRelV relativeFrom="page">
+              <wp14:pctHeight>0</wp14:pctHeight>
+            </wp14:sizeRelV>
+          </wp:anchor>
+        </w:drawing>
+      </w:r>
+    </w:p>
+    <w:p/>
+    <w:p/>
+    <w:p/>
+    <w:p/>
+    <w:p/>
+    <w:p/>
+    <w:p/>
+    <w:p/>
+    <w:p/>
+    <w:p/>
+    <w:p/>
+    <w:p/>
+    <w:p/>
+    <w:p/>
+    <w:p/>
+    <w:p/>
+    <w:p/>
+    <w:p/>
+    <w:p/>
+    <w:p>
+      <w:r>
+        <w:lastRenderedPageBreak/>
+        <w:t xml:space="preserve">Figure 2: </w:t>
+      </w:r>
+    </w:p>
+    <w:p/>
+    <w:p>
       <w:pPr>
         <w:rPr>
           <w:b/>
@@ -1701,7 +1924,6 @@
           <w:sz w:val="28"/>
           <w:szCs w:val="28"/>
         </w:rPr>
-        <w:lastRenderedPageBreak/>
         <w:t>Troubleshooting</w:t>
       </w:r>
     </w:p>
@@ -1879,7 +2101,7 @@
           <w:szCs w:val="22"/>
         </w:rPr>
       </w:pPr>
-      <w:hyperlink r:id="rId11" w:history="1">
+      <w:hyperlink r:id="rId14" w:history="1">
         <w:r>
           <w:rPr>
             <w:rStyle w:val="Hyperlink"/>
@@ -2018,7 +2240,7 @@
         </w:rPr>
         <w:t xml:space="preserve">(3), pp.421-430. </w:t>
       </w:r>
-      <w:hyperlink r:id="rId12" w:history="1">
+      <w:hyperlink r:id="rId15" w:history="1">
         <w:r>
           <w:rPr>
             <w:rStyle w:val="Hyperlink"/>
@@ -2178,7 +2400,7 @@
         </w:rPr>
         <w:t xml:space="preserve"> </w:t>
       </w:r>
-      <w:hyperlink r:id="rId13" w:history="1">
+      <w:hyperlink r:id="rId16" w:history="1">
         <w:r>
           <w:rPr>
             <w:rStyle w:val="Hyperlink"/>
@@ -2351,7 +2573,7 @@
         </w:rPr>
         <w:t xml:space="preserve">, p.668919. </w:t>
       </w:r>
-      <w:hyperlink r:id="rId14" w:history="1">
+      <w:hyperlink r:id="rId17" w:history="1">
         <w:r>
           <w:rPr>
             <w:rStyle w:val="Hyperlink"/>

</xml_diff>

<commit_message>
working on How to Guide
</commit_message>
<xml_diff>
--- a/EGM722 Marine Project How to Guide.docx
+++ b/EGM722 Marine Project How to Guide.docx
@@ -2035,6 +2035,131 @@
         <w:t>Figure 2: Marine map of Northern Ireland and its surrounding coast, indicating marine protected areas, seagrass habitat and fish nursery grounds.</w:t>
       </w:r>
     </w:p>
+    <w:p>
+      <w:pPr>
+        <w:rPr>
+          <w:sz w:val="22"/>
+          <w:szCs w:val="22"/>
+        </w:rPr>
+      </w:pPr>
+    </w:p>
+    <w:p>
+      <w:pPr>
+        <w:rPr>
+          <w:sz w:val="22"/>
+          <w:szCs w:val="22"/>
+        </w:rPr>
+      </w:pPr>
+    </w:p>
+    <w:p>
+      <w:pPr>
+        <w:rPr>
+          <w:sz w:val="22"/>
+          <w:szCs w:val="22"/>
+        </w:rPr>
+      </w:pPr>
+      <w:r>
+        <w:rPr>
+          <w:noProof/>
+          <w:sz w:val="22"/>
+          <w:szCs w:val="22"/>
+        </w:rPr>
+        <w:drawing>
+          <wp:anchor distT="0" distB="0" distL="114300" distR="114300" simplePos="0" relativeHeight="251661312" behindDoc="0" locked="0" layoutInCell="1" allowOverlap="1" wp14:anchorId="4D341903" wp14:editId="7B2359C6">
+            <wp:simplePos x="0" y="0"/>
+            <wp:positionH relativeFrom="column">
+              <wp:posOffset>0</wp:posOffset>
+            </wp:positionH>
+            <wp:positionV relativeFrom="paragraph">
+              <wp:posOffset>1270</wp:posOffset>
+            </wp:positionV>
+            <wp:extent cx="5731510" cy="5362575"/>
+            <wp:effectExtent l="0" t="0" r="0" b="0"/>
+            <wp:wrapSquare wrapText="bothSides"/>
+            <wp:docPr id="4" name="Picture 4" descr="Diagram, map&#10;&#10;Description automatically generated"/>
+            <wp:cNvGraphicFramePr>
+              <a:graphicFrameLocks xmlns:a="http://schemas.openxmlformats.org/drawingml/2006/main" noChangeAspect="1"/>
+            </wp:cNvGraphicFramePr>
+            <a:graphic xmlns:a="http://schemas.openxmlformats.org/drawingml/2006/main">
+              <a:graphicData uri="http://schemas.openxmlformats.org/drawingml/2006/picture">
+                <pic:pic xmlns:pic="http://schemas.openxmlformats.org/drawingml/2006/picture">
+                  <pic:nvPicPr>
+                    <pic:cNvPr id="4" name="Picture 4" descr="Diagram, map&#10;&#10;Description automatically generated"/>
+                    <pic:cNvPicPr/>
+                  </pic:nvPicPr>
+                  <pic:blipFill>
+                    <a:blip r:embed="rId14">
+                      <a:extLst>
+                        <a:ext uri="{28A0092B-C50C-407E-A947-70E740481C1C}">
+                          <a14:useLocalDpi xmlns:a14="http://schemas.microsoft.com/office/drawing/2010/main" val="0"/>
+                        </a:ext>
+                      </a:extLst>
+                    </a:blip>
+                    <a:stretch>
+                      <a:fillRect/>
+                    </a:stretch>
+                  </pic:blipFill>
+                  <pic:spPr>
+                    <a:xfrm>
+                      <a:off x="0" y="0"/>
+                      <a:ext cx="5731510" cy="5362575"/>
+                    </a:xfrm>
+                    <a:prstGeom prst="rect">
+                      <a:avLst/>
+                    </a:prstGeom>
+                  </pic:spPr>
+                </pic:pic>
+              </a:graphicData>
+            </a:graphic>
+            <wp14:sizeRelH relativeFrom="page">
+              <wp14:pctWidth>0</wp14:pctWidth>
+            </wp14:sizeRelH>
+            <wp14:sizeRelV relativeFrom="page">
+              <wp14:pctHeight>0</wp14:pctHeight>
+            </wp14:sizeRelV>
+          </wp:anchor>
+        </w:drawing>
+      </w:r>
+      <w:r>
+        <w:rPr>
+          <w:sz w:val="22"/>
+          <w:szCs w:val="22"/>
+        </w:rPr>
+        <w:t>Figure 3: Python code output map of British Isles with Irish Sea marine data</w:t>
+      </w:r>
+    </w:p>
+    <w:p>
+      <w:pPr>
+        <w:rPr>
+          <w:sz w:val="22"/>
+          <w:szCs w:val="22"/>
+        </w:rPr>
+      </w:pPr>
+    </w:p>
+    <w:p>
+      <w:pPr>
+        <w:rPr>
+          <w:sz w:val="22"/>
+          <w:szCs w:val="22"/>
+        </w:rPr>
+      </w:pPr>
+    </w:p>
+    <w:p>
+      <w:pPr>
+        <w:rPr>
+          <w:sz w:val="22"/>
+          <w:szCs w:val="22"/>
+        </w:rPr>
+      </w:pPr>
+    </w:p>
+    <w:p>
+      <w:pPr>
+        <w:rPr>
+          <w:sz w:val="22"/>
+          <w:szCs w:val="22"/>
+        </w:rPr>
+      </w:pPr>
+    </w:p>
     <w:p/>
     <w:p>
       <w:pPr>
@@ -2131,7 +2256,17 @@
           <w:sz w:val="27"/>
           <w:szCs w:val="27"/>
         </w:rPr>
-        <w:t>is the number of elements in the list. When an attempt is made to access an item at an index outside this range, an</w:t>
+        <w:t xml:space="preserve">is the number of elements in the list. When an attempt is made to access an item at an index outside </w:t>
+      </w:r>
+      <w:r>
+        <w:rPr>
+          <w:rFonts w:ascii="DM Sans" w:hAnsi="DM Sans"/>
+          <w:color w:val="000000"/>
+          <w:sz w:val="27"/>
+          <w:szCs w:val="27"/>
+        </w:rPr>
+        <w:lastRenderedPageBreak/>
+        <w:t>this range, an</w:t>
       </w:r>
       <w:r>
         <w:rPr>
@@ -2184,8 +2319,9 @@
           <w:sz w:val="27"/>
           <w:szCs w:val="27"/>
         </w:rPr>
-        <w:t>error is thrown.</w:t>
-      </w:r>
+        <w:t xml:space="preserve">error is thrown. – make sure all </w:t>
+      </w:r>
+      <w:proofErr w:type="spellStart"/>
       <w:r>
         <w:rPr>
           <w:rFonts w:ascii="DM Sans" w:hAnsi="DM Sans"/>
@@ -2193,9 +2329,9 @@
           <w:sz w:val="27"/>
           <w:szCs w:val="27"/>
         </w:rPr>
-        <w:t xml:space="preserve"> – make sure all </w:t>
-      </w:r>
-      <w:proofErr w:type="spellStart"/>
+        <w:t>ommas</w:t>
+      </w:r>
+      <w:proofErr w:type="spellEnd"/>
       <w:r>
         <w:rPr>
           <w:rFonts w:ascii="DM Sans" w:hAnsi="DM Sans"/>
@@ -2203,9 +2339,17 @@
           <w:sz w:val="27"/>
           <w:szCs w:val="27"/>
         </w:rPr>
-        <w:t>ommas</w:t>
-      </w:r>
-      <w:proofErr w:type="spellEnd"/>
+        <w:t xml:space="preserve"> are present</w:t>
+      </w:r>
+    </w:p>
+    <w:p>
+      <w:pPr>
+        <w:pStyle w:val="ListParagraph"/>
+        <w:numPr>
+          <w:ilvl w:val="0"/>
+          <w:numId w:val="3"/>
+        </w:numPr>
+      </w:pPr>
       <w:r>
         <w:rPr>
           <w:rFonts w:ascii="DM Sans" w:hAnsi="DM Sans"/>
@@ -2213,7 +2357,7 @@
           <w:sz w:val="27"/>
           <w:szCs w:val="27"/>
         </w:rPr>
-        <w:t xml:space="preserve"> are present</w:t>
+        <w:t>Handles – legends not corresponding</w:t>
       </w:r>
     </w:p>
     <w:p/>
@@ -2425,7 +2569,7 @@
           <w:szCs w:val="22"/>
         </w:rPr>
       </w:pPr>
-      <w:hyperlink r:id="rId14" w:history="1">
+      <w:hyperlink r:id="rId15" w:history="1">
         <w:r>
           <w:rPr>
             <w:rStyle w:val="Hyperlink"/>
@@ -2564,7 +2708,7 @@
         </w:rPr>
         <w:t xml:space="preserve">(3), pp.421-430. </w:t>
       </w:r>
-      <w:hyperlink r:id="rId15" w:history="1">
+      <w:hyperlink r:id="rId16" w:history="1">
         <w:r>
           <w:rPr>
             <w:rStyle w:val="Hyperlink"/>
@@ -2724,7 +2868,7 @@
         </w:rPr>
         <w:t xml:space="preserve"> </w:t>
       </w:r>
-      <w:hyperlink r:id="rId16" w:history="1">
+      <w:hyperlink r:id="rId17" w:history="1">
         <w:r>
           <w:rPr>
             <w:rStyle w:val="Hyperlink"/>
@@ -2897,7 +3041,7 @@
         </w:rPr>
         <w:t xml:space="preserve">, p.668919. </w:t>
       </w:r>
-      <w:hyperlink r:id="rId17" w:history="1">
+      <w:hyperlink r:id="rId18" w:history="1">
         <w:r>
           <w:rPr>
             <w:rStyle w:val="Hyperlink"/>

</xml_diff>

<commit_message>
Finalising How to Guide
</commit_message>
<xml_diff>
--- a/EGM722 Marine Project How to Guide.docx
+++ b/EGM722 Marine Project How to Guide.docx
@@ -504,13 +504,10 @@
         </w:rPr>
       </w:pPr>
       <w:r>
-        <w:t xml:space="preserve">I </w:t>
-      </w:r>
-      <w:r>
-        <w:t xml:space="preserve">currently </w:t>
-      </w:r>
-      <w:r>
-        <w:t>work as a Scientific Officer</w:t>
+        <w:t xml:space="preserve">As a </w:t>
+      </w:r>
+      <w:r>
+        <w:t>Scientific Officer</w:t>
       </w:r>
       <w:r>
         <w:t xml:space="preserve"> within </w:t>
@@ -519,7 +516,13 @@
         <w:t xml:space="preserve">the </w:t>
       </w:r>
       <w:r>
-        <w:t xml:space="preserve">Department of Agriculture, Environment and Rural Affairs (DAERA). I work within </w:t>
+        <w:t>Department of Agriculture, Environment and Rural Affairs (DAERA)</w:t>
+      </w:r>
+      <w:r>
+        <w:t xml:space="preserve">, </w:t>
+      </w:r>
+      <w:r>
+        <w:t xml:space="preserve">I work within </w:t>
       </w:r>
       <w:r>
         <w:t xml:space="preserve">the </w:t>
@@ -534,7 +537,13 @@
         <w:t xml:space="preserve">n the Marine and Fisheries Division. </w:t>
       </w:r>
       <w:r>
-        <w:t xml:space="preserve">I noticed that the data we collect very often remains in Excel spreadsheets and .csv file formats, ready for collating into global marine databases. However, this format is not the most user-friendly, especially for members of the public who may be interested in visualising this data. This guide illustrates how Python coding can be used to create user-friendly interactive maps of Ireland and Northern Ireland’s marine </w:t>
+        <w:t xml:space="preserve">I noticed that the data we collect very often </w:t>
+      </w:r>
+      <w:r>
+        <w:t>remain</w:t>
+      </w:r>
+      <w:r>
+        <w:t xml:space="preserve"> in Excel spreadsheets and .csv file formats, ready for collating into global marine databases. However, this format is not the most user-friendly, especially for members of the public who may be interested in visualising this data. This guide illustrates how Python coding can be used to create user-friendly interactive maps of Ireland and Northern Ireland’s marine </w:t>
       </w:r>
       <w:r>
         <w:rPr>
@@ -650,7 +659,13 @@
         <w:t>Due to insufficient site monitoring, information on how well these protected areas perform in achieving their conservation goals is sparse.</w:t>
       </w:r>
       <w:r>
-        <w:t xml:space="preserve"> Fishing, for example, tends to large impact biodiversity, from population sizes to age structure and food webs. Shockingly, 94% of MPA still allow fishing within their boundaries (Costello and Ballantine, 2015). </w:t>
+        <w:t xml:space="preserve"> Fishing, for example, tends to large</w:t>
+      </w:r>
+      <w:r>
+        <w:t>ly</w:t>
+      </w:r>
+      <w:r>
+        <w:t xml:space="preserve"> impact biodiversity, from population sizes to age structure and food webs. Shockingly, 94% of MPA still allow fishing within their boundaries (Costello and Ballantine, 2015). </w:t>
       </w:r>
     </w:p>
     <w:p>
@@ -668,7 +683,7 @@
           <w:color w:val="000000" w:themeColor="text1"/>
           <w:lang w:eastAsia="en-GB"/>
         </w:rPr>
-        <w:t xml:space="preserve">This project aims to explore the benthic areas around Northern Ireland and Ireland, to plot the </w:t>
+        <w:t xml:space="preserve">This project aims to explore the benthic areas around </w:t>
       </w:r>
       <w:r>
         <w:rPr>
@@ -676,6 +691,38 @@
           <w:color w:val="000000" w:themeColor="text1"/>
           <w:lang w:eastAsia="en-GB"/>
         </w:rPr>
+        <w:t>Ireland</w:t>
+      </w:r>
+      <w:r>
+        <w:rPr>
+          <w:rFonts w:eastAsia="Times New Roman" w:cstheme="minorHAnsi"/>
+          <w:color w:val="000000" w:themeColor="text1"/>
+          <w:lang w:eastAsia="en-GB"/>
+        </w:rPr>
+        <w:t xml:space="preserve"> </w:t>
+      </w:r>
+      <w:r>
+        <w:rPr>
+          <w:rFonts w:eastAsia="Times New Roman" w:cstheme="minorHAnsi"/>
+          <w:color w:val="000000" w:themeColor="text1"/>
+          <w:lang w:eastAsia="en-GB"/>
+        </w:rPr>
+        <w:t xml:space="preserve">and </w:t>
+      </w:r>
+      <w:r>
+        <w:rPr>
+          <w:rFonts w:eastAsia="Times New Roman" w:cstheme="minorHAnsi"/>
+          <w:color w:val="000000" w:themeColor="text1"/>
+          <w:lang w:eastAsia="en-GB"/>
+        </w:rPr>
+        <w:t xml:space="preserve">to plot the </w:t>
+      </w:r>
+      <w:r>
+        <w:rPr>
+          <w:rFonts w:eastAsia="Times New Roman" w:cstheme="minorHAnsi"/>
+          <w:color w:val="000000" w:themeColor="text1"/>
+          <w:lang w:eastAsia="en-GB"/>
+        </w:rPr>
         <w:t>presence</w:t>
       </w:r>
       <w:r>
@@ -724,7 +771,7 @@
           <w:color w:val="000000" w:themeColor="text1"/>
           <w:lang w:eastAsia="en-GB"/>
         </w:rPr>
-        <w:t xml:space="preserve"> Northern</w:t>
+        <w:t xml:space="preserve"> </w:t>
       </w:r>
       <w:r>
         <w:rPr>
@@ -732,7 +779,7 @@
           <w:color w:val="000000" w:themeColor="text1"/>
           <w:lang w:eastAsia="en-GB"/>
         </w:rPr>
-        <w:t xml:space="preserve"> Irish </w:t>
+        <w:t xml:space="preserve">Irish and North </w:t>
       </w:r>
       <w:r>
         <w:rPr>
@@ -740,7 +787,7 @@
           <w:color w:val="000000" w:themeColor="text1"/>
           <w:lang w:eastAsia="en-GB"/>
         </w:rPr>
-        <w:t>c</w:t>
+        <w:t>Seas</w:t>
       </w:r>
       <w:r>
         <w:rPr>
@@ -748,7 +795,7 @@
           <w:color w:val="000000" w:themeColor="text1"/>
           <w:lang w:eastAsia="en-GB"/>
         </w:rPr>
-        <w:t>oast</w:t>
+        <w:t>, using Python</w:t>
       </w:r>
       <w:r>
         <w:rPr>
@@ -756,23 +803,25 @@
           <w:color w:val="000000" w:themeColor="text1"/>
           <w:lang w:eastAsia="en-GB"/>
         </w:rPr>
-        <w:t xml:space="preserve">, and the </w:t>
-      </w:r>
+        <w:t xml:space="preserve">. Python code was developed using </w:t>
+      </w:r>
+      <w:proofErr w:type="spellStart"/>
       <w:r>
         <w:rPr>
           <w:rFonts w:eastAsia="Times New Roman" w:cstheme="minorHAnsi"/>
           <w:color w:val="000000" w:themeColor="text1"/>
           <w:lang w:eastAsia="en-GB"/>
         </w:rPr>
-        <w:t>Irish</w:t>
-      </w:r>
+        <w:t>Cartopy</w:t>
+      </w:r>
+      <w:proofErr w:type="spellEnd"/>
       <w:r>
         <w:rPr>
           <w:rFonts w:eastAsia="Times New Roman" w:cstheme="minorHAnsi"/>
           <w:color w:val="000000" w:themeColor="text1"/>
           <w:lang w:eastAsia="en-GB"/>
         </w:rPr>
-        <w:t xml:space="preserve"> and North</w:t>
+        <w:t xml:space="preserve"> and Matplotlib packages to create a marine map for the visualisation of Ireland’s marine data.</w:t>
       </w:r>
       <w:r>
         <w:rPr>
@@ -780,7 +829,7 @@
           <w:color w:val="000000" w:themeColor="text1"/>
           <w:lang w:eastAsia="en-GB"/>
         </w:rPr>
-        <w:t xml:space="preserve"> Sea</w:t>
+        <w:t xml:space="preserve"> </w:t>
       </w:r>
       <w:r>
         <w:rPr>
@@ -788,31 +837,109 @@
           <w:color w:val="000000" w:themeColor="text1"/>
           <w:lang w:eastAsia="en-GB"/>
         </w:rPr>
+        <w:t xml:space="preserve">In recent years, Python and R studio have proven themselves as useful tools for presenting oceanographic and ecological data </w:t>
+      </w:r>
+      <w:r>
+        <w:rPr>
+          <w:rFonts w:eastAsia="Times New Roman" w:cstheme="minorHAnsi"/>
+          <w:color w:val="000000" w:themeColor="text1"/>
+          <w:lang w:eastAsia="en-GB"/>
+        </w:rPr>
+        <w:t xml:space="preserve">(Hope, 2017; </w:t>
+      </w:r>
+      <w:proofErr w:type="spellStart"/>
+      <w:r>
+        <w:rPr>
+          <w:rFonts w:eastAsia="Times New Roman" w:cstheme="minorHAnsi"/>
+          <w:color w:val="000000" w:themeColor="text1"/>
+          <w:lang w:eastAsia="en-GB"/>
+        </w:rPr>
+        <w:t>Alyuruk</w:t>
+      </w:r>
+      <w:proofErr w:type="spellEnd"/>
+      <w:r>
+        <w:rPr>
+          <w:rFonts w:eastAsia="Times New Roman" w:cstheme="minorHAnsi"/>
+          <w:color w:val="000000" w:themeColor="text1"/>
+          <w:lang w:eastAsia="en-GB"/>
+        </w:rPr>
+        <w:t xml:space="preserve">, 2019; </w:t>
+      </w:r>
+      <w:proofErr w:type="spellStart"/>
+      <w:r>
+        <w:rPr>
+          <w:rFonts w:eastAsia="Times New Roman" w:cstheme="minorHAnsi"/>
+          <w:color w:val="000000" w:themeColor="text1"/>
+          <w:lang w:eastAsia="en-GB"/>
+        </w:rPr>
+        <w:t>Dodino</w:t>
+      </w:r>
+      <w:proofErr w:type="spellEnd"/>
+      <w:r>
+        <w:rPr>
+          <w:rFonts w:eastAsia="Times New Roman" w:cstheme="minorHAnsi"/>
+          <w:color w:val="000000" w:themeColor="text1"/>
+          <w:lang w:eastAsia="en-GB"/>
+        </w:rPr>
+        <w:t xml:space="preserve"> </w:t>
+      </w:r>
+      <w:r>
+        <w:rPr>
+          <w:rFonts w:eastAsia="Times New Roman" w:cstheme="minorHAnsi"/>
+          <w:i/>
+          <w:iCs/>
+          <w:color w:val="000000" w:themeColor="text1"/>
+          <w:lang w:eastAsia="en-GB"/>
+        </w:rPr>
+        <w:t>et al</w:t>
+      </w:r>
+      <w:r>
+        <w:rPr>
+          <w:rFonts w:eastAsia="Times New Roman" w:cstheme="minorHAnsi"/>
+          <w:color w:val="000000" w:themeColor="text1"/>
+          <w:lang w:eastAsia="en-GB"/>
+        </w:rPr>
+        <w:t>. 2021).</w:t>
+      </w:r>
+      <w:r>
+        <w:rPr>
+          <w:rFonts w:eastAsia="Times New Roman" w:cstheme="minorHAnsi"/>
+          <w:color w:val="000000" w:themeColor="text1"/>
+          <w:lang w:eastAsia="en-GB"/>
+        </w:rPr>
+        <w:t xml:space="preserve"> </w:t>
+      </w:r>
+      <w:r>
+        <w:rPr>
+          <w:rFonts w:eastAsia="Times New Roman" w:cstheme="minorHAnsi"/>
+          <w:color w:val="000000" w:themeColor="text1"/>
+          <w:lang w:eastAsia="en-GB"/>
+        </w:rPr>
+        <w:t>Further, comparison to fishing activity can help determine whether an overlap in their distribution exists and whether this could have negative consequences for population health.</w:t>
+      </w:r>
+      <w:r>
+        <w:rPr>
+          <w:rFonts w:eastAsia="Times New Roman" w:cstheme="minorHAnsi"/>
+          <w:color w:val="000000" w:themeColor="text1"/>
+          <w:lang w:eastAsia="en-GB"/>
+        </w:rPr>
+        <w:t xml:space="preserve"> Providing visual aids in the form of interactive maps can aid in </w:t>
+      </w:r>
+      <w:r>
+        <w:rPr>
+          <w:rFonts w:eastAsia="Times New Roman" w:cstheme="minorHAnsi"/>
+          <w:color w:val="000000" w:themeColor="text1"/>
+          <w:lang w:eastAsia="en-GB"/>
+        </w:rPr>
+        <w:t>public understanding and access to data</w:t>
+      </w:r>
+      <w:r>
+        <w:rPr>
+          <w:rFonts w:eastAsia="Times New Roman" w:cstheme="minorHAnsi"/>
+          <w:color w:val="000000" w:themeColor="text1"/>
+          <w:lang w:eastAsia="en-GB"/>
+        </w:rPr>
         <w:t>.</w:t>
-      </w:r>
-      <w:r>
-        <w:rPr>
-          <w:rFonts w:eastAsia="Times New Roman" w:cstheme="minorHAnsi"/>
-          <w:color w:val="000000" w:themeColor="text1"/>
-          <w:lang w:eastAsia="en-GB"/>
-        </w:rPr>
-        <w:t xml:space="preserve"> </w:t>
-      </w:r>
-      <w:r>
-        <w:rPr>
-          <w:rFonts w:eastAsia="Times New Roman" w:cstheme="minorHAnsi"/>
-          <w:color w:val="000000" w:themeColor="text1"/>
-          <w:lang w:eastAsia="en-GB"/>
-        </w:rPr>
-        <w:t>Further, comparison to fishing activity can help determine whether an overlap in their distribution exists and whether this could have negative consequences for population health.</w:t>
-      </w:r>
-      <w:r>
-        <w:rPr>
-          <w:rFonts w:eastAsia="Times New Roman" w:cstheme="minorHAnsi"/>
-          <w:color w:val="000000" w:themeColor="text1"/>
-          <w:lang w:eastAsia="en-GB"/>
-        </w:rPr>
-        <w:t xml:space="preserve"> Providing visual aids in the form of interactive maps can aid in the understanding of this information by the public.</w:t>
       </w:r>
     </w:p>
     <w:p>
@@ -1034,7 +1161,8 @@
           <w:sz w:val="22"/>
           <w:szCs w:val="22"/>
         </w:rPr>
-        <w:t>Table 1: Illustrating the main Python packages required for installation and their uses.</w:t>
+        <w:lastRenderedPageBreak/>
+        <w:t>Table 1: Illustrating the main Python packages required for installation and their uses</w:t>
       </w:r>
     </w:p>
     <w:tbl>
@@ -1070,7 +1198,6 @@
                 <w:bCs/>
                 <w:color w:val="000000" w:themeColor="text1"/>
               </w:rPr>
-              <w:lastRenderedPageBreak/>
               <w:t>Package</w:t>
             </w:r>
           </w:p>
@@ -1454,7 +1581,7 @@
           <w:rFonts w:cstheme="minorHAnsi"/>
           <w:color w:val="000000" w:themeColor="text1"/>
         </w:rPr>
-        <w:t>configuration’</w:t>
+        <w:t>configuration</w:t>
       </w:r>
       <w:r>
         <w:rPr>
@@ -1896,14 +2023,33 @@
       </w:r>
       <w:proofErr w:type="spellEnd"/>
       <w:r>
-        <w:t xml:space="preserve"> package, which makes it easier to work with rows and columns of data, just like an attribute table within ArcGIS Pro.</w:t>
-      </w:r>
-    </w:p>
-    <w:p/>
+        <w:t xml:space="preserve"> package, which makes it easier to work with rows and columns of data, </w:t>
+      </w:r>
+      <w:r>
+        <w:t>similar to an</w:t>
+      </w:r>
+      <w:r>
+        <w:t xml:space="preserve"> attribute table within ArcGIS Pro.</w:t>
+      </w:r>
+    </w:p>
     <w:p>
       <w:r>
         <w:lastRenderedPageBreak/>
-        <w:t>The next block of code works for building our map figure.</w:t>
+        <w:t>The next block of code works for building our map figure</w:t>
+      </w:r>
+      <w:r>
+        <w:t xml:space="preserve"> (</w:t>
+      </w:r>
+      <w:proofErr w:type="spellStart"/>
+      <w:r>
+        <w:t>Korstanje</w:t>
+      </w:r>
+      <w:proofErr w:type="spellEnd"/>
+      <w:r>
+        <w:t>, 2022)</w:t>
+      </w:r>
+      <w:r>
+        <w:t>.</w:t>
       </w:r>
       <w:r>
         <w:t xml:space="preserve"> Matplotlib is a trusted package, proven </w:t>
@@ -1921,7 +2067,13 @@
         <w:t xml:space="preserve"> (Hope, 2017). </w:t>
       </w:r>
       <w:r>
-        <w:t>It was important to set our coordinate reference system (CRS) to coincide with the location of our data. CRS was set to UTM Zone 29, within WGS 84 to which covers between 12</w:t>
+        <w:t>It was important to set our coordinate reference system (CRS) to coincide with the location of our data. CRS was set to UTM Zone 29, within WGS 84</w:t>
+      </w:r>
+      <w:r>
+        <w:t>, covering</w:t>
+      </w:r>
+      <w:r>
+        <w:t xml:space="preserve"> between 12</w:t>
       </w:r>
       <w:r>
         <w:sym w:font="Symbol" w:char="F0B0"/>
@@ -1942,35 +2094,28 @@
         <w:t xml:space="preserve">N onshore and offshore (EPSG.IO, 2020). </w:t>
       </w:r>
       <w:r>
-        <w:t>Further, the extent of our map was set using (</w:t>
-      </w:r>
-      <w:proofErr w:type="spellStart"/>
-      <w:r>
-        <w:t>ax.set_extent</w:t>
-      </w:r>
-      <w:proofErr w:type="spellEnd"/>
-      <w:r>
-        <w:t xml:space="preserve">). </w:t>
-      </w:r>
-      <w:r>
-        <w:t xml:space="preserve">Features </w:t>
-      </w:r>
-      <w:r>
-        <w:t xml:space="preserve">with chosen </w:t>
-      </w:r>
-      <w:proofErr w:type="spellStart"/>
-      <w:r>
-        <w:t>facecolours</w:t>
-      </w:r>
-      <w:proofErr w:type="spellEnd"/>
-      <w:r>
-        <w:t xml:space="preserve">, linewidths and CRS </w:t>
-      </w:r>
-      <w:r>
-        <w:t xml:space="preserve">were created </w:t>
-      </w:r>
-      <w:r>
-        <w:t xml:space="preserve">for each of the shapefiles </w:t>
+        <w:t xml:space="preserve">Further, the extent of our map was set </w:t>
+      </w:r>
+      <w:r>
+        <w:t>to ensure our map contains the relevant study areas.</w:t>
+      </w:r>
+      <w:r>
+        <w:t xml:space="preserve"> </w:t>
+      </w:r>
+      <w:r>
+        <w:t xml:space="preserve">Features were created </w:t>
+      </w:r>
+      <w:r>
+        <w:t>for each of the shapefiles</w:t>
+      </w:r>
+      <w:r>
+        <w:t xml:space="preserve"> and allocated face colours</w:t>
+      </w:r>
+      <w:r>
+        <w:t>, linewidths and CRS</w:t>
+      </w:r>
+      <w:r>
+        <w:t xml:space="preserve"> </w:t>
       </w:r>
       <w:r>
         <w:t xml:space="preserve">using the </w:t>
@@ -1991,7 +2136,13 @@
       <w:proofErr w:type="spellEnd"/>
       <w:proofErr w:type="gramEnd"/>
       <w:r>
-        <w:t xml:space="preserve"> package to add shapefiles to our map. </w:t>
+        <w:t xml:space="preserve"> package to add </w:t>
+      </w:r>
+      <w:r>
+        <w:t xml:space="preserve">the </w:t>
+      </w:r>
+      <w:r>
+        <w:t xml:space="preserve">shapefiles to our map. </w:t>
       </w:r>
     </w:p>
     <w:p>
@@ -1999,50 +2150,30 @@
         <w:t xml:space="preserve">However, for the fish nursery grounds dataset, </w:t>
       </w:r>
       <w:r>
-        <w:t xml:space="preserve">a function was required to give each unique fish species a corresponding colour code in the legend. </w:t>
+        <w:t>a function was required to give each unique fish species a corresponding colour code in the legend. Firstly, a simple list function was created to find out the number of unique fish species names which was then used to work out how many individual colours were required. Finally, this feature was added to the map.</w:t>
+      </w:r>
+    </w:p>
+    <w:p/>
+    <w:p>
+      <w:r>
+        <w:t xml:space="preserve">Next, the </w:t>
       </w:r>
       <w:proofErr w:type="spellStart"/>
       <w:r>
-        <w:t>Firstly,</w:t>
+        <w:t>generate_handles</w:t>
       </w:r>
       <w:proofErr w:type="spellEnd"/>
       <w:r>
-        <w:t xml:space="preserve"> a simple list function was created to find out the number of unique fish species names which was then used to work out how many individual colours were required. Finally, this feature was added to the map.</w:t>
-      </w:r>
-    </w:p>
-    <w:p/>
-    <w:p>
-      <w:r>
-        <w:t xml:space="preserve">Next, the </w:t>
-      </w:r>
-      <w:proofErr w:type="spellStart"/>
-      <w:r>
-        <w:t>generate_handles</w:t>
-      </w:r>
-      <w:proofErr w:type="spellEnd"/>
-      <w:r>
         <w:t xml:space="preserve"> function from matplotlib was used to create a list of handles we wanted to include in the legend. Finally, map gridlines and titles were </w:t>
       </w:r>
       <w:r>
-        <w:t>added using (</w:t>
-      </w:r>
-      <w:proofErr w:type="spellStart"/>
-      <w:r>
-        <w:t>ax.set_title</w:t>
-      </w:r>
-      <w:proofErr w:type="spellEnd"/>
-      <w:r>
-        <w:t>) and (</w:t>
-      </w:r>
-      <w:proofErr w:type="spellStart"/>
-      <w:proofErr w:type="gramStart"/>
-      <w:r>
-        <w:t>ax.gridlines</w:t>
-      </w:r>
-      <w:proofErr w:type="spellEnd"/>
-      <w:proofErr w:type="gramEnd"/>
-      <w:r>
-        <w:t>). The map .</w:t>
+        <w:t>added</w:t>
+      </w:r>
+      <w:r>
+        <w:t xml:space="preserve"> to complete the figure. </w:t>
+      </w:r>
+      <w:r>
+        <w:t>The map .</w:t>
       </w:r>
       <w:proofErr w:type="spellStart"/>
       <w:r>
@@ -2092,7 +2223,13 @@
     </w:p>
     <w:p>
       <w:r>
-        <w:t>Once the code has run, a map of Northern Ireland and the surrounding Irish Sea with all the marine data elements will be saved as a PNG file to the project folder</w:t>
+        <w:t xml:space="preserve">Once the code has run, a map of Northern Ireland and the surrounding Irish Sea with all the marine data elements will be saved as a PNG file </w:t>
+      </w:r>
+      <w:r>
+        <w:t>in</w:t>
+      </w:r>
+      <w:r>
+        <w:t xml:space="preserve"> the project folder</w:t>
       </w:r>
       <w:r>
         <w:t xml:space="preserve">. I created a preliminary map using the data shapefiles on ArcGIS Pro beforehand to gauge an idea of what the figure would look like </w:t>
@@ -2697,6 +2834,15 @@
     </w:p>
     <w:p/>
     <w:p>
+      <w:r>
+        <w:t>This section describes potential errors that may occur whilst running the code and suggests some quick fixes to help overcome these problems.</w:t>
+      </w:r>
+      <w:r>
+        <w:t xml:space="preserve"> If an error occurs that is not listed below, please leave a comment on the Git Repository. </w:t>
+      </w:r>
+    </w:p>
+    <w:p/>
+    <w:p>
       <w:pPr>
         <w:pStyle w:val="ListParagraph"/>
         <w:numPr>
@@ -2706,13 +2852,62 @@
       </w:pPr>
       <w:proofErr w:type="spellStart"/>
       <w:r>
+        <w:rPr>
+          <w:b/>
+          <w:bCs/>
+        </w:rPr>
         <w:t>Cartopy</w:t>
       </w:r>
       <w:proofErr w:type="spellEnd"/>
       <w:r>
-        <w:t xml:space="preserve"> installation problems: PIP needed to be updated </w:t>
-      </w:r>
-    </w:p>
+        <w:rPr>
+          <w:b/>
+          <w:bCs/>
+        </w:rPr>
+        <w:t xml:space="preserve"> installation problems:</w:t>
+      </w:r>
+      <w:r>
+        <w:t xml:space="preserve"> </w:t>
+      </w:r>
+      <w:r>
+        <w:t xml:space="preserve">When initially trying to run the code, line 5 may appear greyed out. An error message may appear stating that the </w:t>
+      </w:r>
+      <w:proofErr w:type="spellStart"/>
+      <w:r>
+        <w:t>cartopy</w:t>
+      </w:r>
+      <w:proofErr w:type="spellEnd"/>
+      <w:r>
+        <w:t xml:space="preserve"> package was unused within your code.  I found that this was a common error online so to overcome this, </w:t>
+      </w:r>
+      <w:r>
+        <w:t>PIP need</w:t>
+      </w:r>
+      <w:r>
+        <w:t>s to be updated to the most current version by entering the following command into your terminal [</w:t>
+      </w:r>
+      <w:r>
+        <w:rPr>
+          <w:rFonts w:ascii="Andale Mono" w:hAnsi="Andale Mono"/>
+        </w:rPr>
+        <w:t>pip install –upgrade pip</w:t>
+      </w:r>
+      <w:r>
+        <w:t xml:space="preserve">] </w:t>
+      </w:r>
+      <w:hyperlink r:id="rId15" w:history="1">
+        <w:r>
+          <w:rPr>
+            <w:rStyle w:val="Hyperlink"/>
+          </w:rPr>
+          <w:t>https://www.jetbrains.com/help/pycharm/package-installation-issues.html</w:t>
+        </w:r>
+      </w:hyperlink>
+      <w:r>
+        <w:t xml:space="preserve"> </w:t>
+      </w:r>
+    </w:p>
+    <w:p/>
     <w:p>
       <w:pPr>
         <w:pStyle w:val="ListParagraph"/>
@@ -2722,130 +2917,93 @@
         </w:numPr>
       </w:pPr>
       <w:r>
-        <w:t xml:space="preserve">Index error </w:t>
-      </w:r>
-      <w:r>
-        <w:rPr>
-          <w:rFonts w:ascii="DM Sans" w:hAnsi="DM Sans"/>
-          <w:color w:val="000000"/>
-          <w:sz w:val="27"/>
-          <w:szCs w:val="27"/>
-        </w:rPr>
-        <w:t>This error occurs when an attempt is made to access an item in a list at an index which is out of bounds. The range of a list in Python is [0, n-1], where</w:t>
-      </w:r>
-      <w:r>
-        <w:rPr>
-          <w:rStyle w:val="apple-converted-space"/>
-          <w:rFonts w:ascii="DM Sans" w:hAnsi="DM Sans"/>
-          <w:color w:val="000000"/>
-          <w:sz w:val="27"/>
-          <w:szCs w:val="27"/>
-        </w:rPr>
-        <w:t> </w:t>
-      </w:r>
-      <w:r>
-        <w:rPr>
-          <w:rStyle w:val="HTMLCode"/>
-          <w:rFonts w:eastAsiaTheme="minorHAnsi"/>
-          <w:color w:val="3569F3"/>
-          <w:sz w:val="23"/>
-          <w:szCs w:val="23"/>
-          <w:shd w:val="clear" w:color="auto" w:fill="E4E7EC"/>
-        </w:rPr>
-        <w:t>n</w:t>
-      </w:r>
-      <w:r>
-        <w:rPr>
-          <w:rStyle w:val="apple-converted-space"/>
-          <w:rFonts w:ascii="DM Sans" w:hAnsi="DM Sans"/>
-          <w:color w:val="000000"/>
-          <w:sz w:val="27"/>
-          <w:szCs w:val="27"/>
-        </w:rPr>
-        <w:t> </w:t>
-      </w:r>
-      <w:r>
-        <w:rPr>
-          <w:rFonts w:ascii="DM Sans" w:hAnsi="DM Sans"/>
-          <w:color w:val="000000"/>
-          <w:sz w:val="27"/>
-          <w:szCs w:val="27"/>
-        </w:rPr>
-        <w:t>is the number of elements in the list. When an attempt is made to access an item at an index outside this range, an</w:t>
-      </w:r>
-      <w:r>
-        <w:rPr>
-          <w:rStyle w:val="apple-converted-space"/>
-          <w:rFonts w:ascii="DM Sans" w:hAnsi="DM Sans"/>
-          <w:color w:val="000000"/>
-          <w:sz w:val="27"/>
-          <w:szCs w:val="27"/>
-        </w:rPr>
-        <w:t> </w:t>
+        <w:rPr>
+          <w:b/>
+          <w:bCs/>
+        </w:rPr>
+        <w:t>Index error</w:t>
+      </w:r>
+      <w:r>
+        <w:rPr>
+          <w:b/>
+          <w:bCs/>
+        </w:rPr>
+        <w:t xml:space="preserve">: </w:t>
+      </w:r>
+      <w:r>
+        <w:t xml:space="preserve"> </w:t>
+      </w:r>
+      <w:r>
+        <w:t xml:space="preserve">This error arises when an item in a </w:t>
+      </w:r>
+      <w:proofErr w:type="gramStart"/>
+      <w:r>
+        <w:t>list attempt</w:t>
+      </w:r>
+      <w:r>
+        <w:t>s</w:t>
+      </w:r>
+      <w:proofErr w:type="gramEnd"/>
+      <w:r>
+        <w:t xml:space="preserve"> to be accessed at an out-of-bounds index. Python lists have a range of [0, n-1], where n is the total number of elements in the list. An [</w:t>
       </w:r>
       <w:proofErr w:type="spellStart"/>
       <w:r>
-        <w:rPr>
-          <w:rStyle w:val="HTMLCode"/>
-          <w:rFonts w:eastAsiaTheme="minorHAnsi"/>
-          <w:color w:val="3569F3"/>
-          <w:sz w:val="23"/>
-          <w:szCs w:val="23"/>
-          <w:shd w:val="clear" w:color="auto" w:fill="E4E7EC"/>
-        </w:rPr>
         <w:t>IndexError</w:t>
       </w:r>
       <w:proofErr w:type="spellEnd"/>
       <w:r>
-        <w:rPr>
-          <w:rStyle w:val="HTMLCode"/>
-          <w:rFonts w:eastAsiaTheme="minorHAnsi"/>
-          <w:color w:val="3569F3"/>
-          <w:sz w:val="23"/>
-          <w:szCs w:val="23"/>
-          <w:shd w:val="clear" w:color="auto" w:fill="E4E7EC"/>
-        </w:rPr>
-        <w:t>: list index out of range</w:t>
-      </w:r>
-      <w:r>
-        <w:rPr>
-          <w:rStyle w:val="apple-converted-space"/>
-          <w:rFonts w:ascii="DM Sans" w:hAnsi="DM Sans"/>
-          <w:color w:val="000000"/>
-          <w:sz w:val="27"/>
-          <w:szCs w:val="27"/>
-        </w:rPr>
-        <w:t> </w:t>
-      </w:r>
-      <w:r>
-        <w:rPr>
-          <w:rFonts w:ascii="DM Sans" w:hAnsi="DM Sans"/>
-          <w:color w:val="000000"/>
-          <w:sz w:val="27"/>
-          <w:szCs w:val="27"/>
-        </w:rPr>
-        <w:t xml:space="preserve">error is thrown. – make sure all </w:t>
-      </w:r>
-      <w:proofErr w:type="spellStart"/>
-      <w:r>
-        <w:rPr>
-          <w:rFonts w:ascii="DM Sans" w:hAnsi="DM Sans"/>
-          <w:color w:val="000000"/>
-          <w:sz w:val="27"/>
-          <w:szCs w:val="27"/>
-        </w:rPr>
-        <w:t>ommas</w:t>
-      </w:r>
-      <w:proofErr w:type="spellEnd"/>
-      <w:r>
-        <w:rPr>
-          <w:rFonts w:ascii="DM Sans" w:hAnsi="DM Sans"/>
-          <w:color w:val="000000"/>
-          <w:sz w:val="27"/>
-          <w:szCs w:val="27"/>
-        </w:rPr>
-        <w:t xml:space="preserve"> are present</w:t>
-      </w:r>
+        <w:t xml:space="preserve">: list index out of range] error is raised when an attempt is made to access an item at an index outside of this range. </w:t>
+      </w:r>
+      <w:r>
+        <w:rPr>
+          <w:rFonts w:cstheme="minorHAnsi"/>
+          <w:color w:val="000000" w:themeColor="text1"/>
+        </w:rPr>
+        <w:t>To overcome this error</w:t>
+      </w:r>
+      <w:r>
+        <w:rPr>
+          <w:rFonts w:cstheme="minorHAnsi"/>
+          <w:color w:val="000000" w:themeColor="text1"/>
+        </w:rPr>
+        <w:t xml:space="preserve"> on line 67</w:t>
+      </w:r>
+      <w:r>
+        <w:rPr>
+          <w:rFonts w:cstheme="minorHAnsi"/>
+          <w:color w:val="000000" w:themeColor="text1"/>
+        </w:rPr>
+        <w:t>, I had to ensure that all commas were present</w:t>
+      </w:r>
+      <w:r>
+        <w:rPr>
+          <w:rFonts w:cstheme="minorHAnsi"/>
+          <w:color w:val="000000" w:themeColor="text1"/>
+        </w:rPr>
+        <w:t>.</w:t>
+      </w:r>
+    </w:p>
+    <w:p>
+      <w:pPr>
+        <w:pStyle w:val="ListParagraph"/>
+      </w:pPr>
+      <w:hyperlink r:id="rId16" w:history="1">
+        <w:r>
+          <w:rPr>
+            <w:rStyle w:val="Hyperlink"/>
+          </w:rPr>
+          <w:t>https://rollbar.com/blog/python-indexerror/#</w:t>
+        </w:r>
+      </w:hyperlink>
+      <w:r>
+        <w:t xml:space="preserve"> </w:t>
+      </w:r>
+    </w:p>
+    <w:p>
+      <w:pPr>
+        <w:pStyle w:val="ListParagraph"/>
+      </w:pPr>
     </w:p>
     <w:p>
       <w:pPr>
@@ -2854,24 +3012,46 @@
           <w:ilvl w:val="0"/>
           <w:numId w:val="3"/>
         </w:numPr>
-      </w:pPr>
-      <w:r>
-        <w:rPr>
-          <w:rFonts w:ascii="DM Sans" w:hAnsi="DM Sans"/>
-          <w:color w:val="000000"/>
-          <w:sz w:val="27"/>
-          <w:szCs w:val="27"/>
-        </w:rPr>
-        <w:t>Handles – legends not corresponding</w:t>
-      </w:r>
-    </w:p>
-    <w:p/>
-    <w:p>
-      <w:pPr>
-        <w:rPr>
-          <w:rFonts w:cstheme="minorHAnsi"/>
+        <w:rPr>
           <w:b/>
           <w:bCs/>
+        </w:rPr>
+      </w:pPr>
+      <w:r>
+        <w:rPr>
+          <w:b/>
+          <w:bCs/>
+        </w:rPr>
+        <w:t xml:space="preserve">Map extent </w:t>
+      </w:r>
+      <w:r>
+        <w:rPr>
+          <w:b/>
+          <w:bCs/>
+        </w:rPr>
+        <w:t>appears too zoomed out:</w:t>
+      </w:r>
+      <w:r>
+        <w:rPr>
+          <w:b/>
+          <w:bCs/>
+        </w:rPr>
+        <w:t xml:space="preserve"> </w:t>
+      </w:r>
+      <w:r>
+        <w:t xml:space="preserve">If the output figure </w:t>
+      </w:r>
+      <w:r>
+        <w:t>from running the code appears minuscule with shapefiles appearing as dots, this means that the extent of the map frame is incorrect on line 61. I found that trial and error worked best in replacing the x and y values until the output figure included Ireland and the British Isles at the correct location. Despite methodologies suggesting figures between 1000- 5000, a value of 10 worked best for Irish CRS (EPSG: 2157).</w:t>
+      </w:r>
+    </w:p>
+    <w:p/>
+    <w:p>
+      <w:pPr>
+        <w:rPr>
+          <w:rFonts w:cstheme="minorHAnsi"/>
+          <w:b/>
+          <w:bCs/>
           <w:color w:val="000000" w:themeColor="text1"/>
           <w:sz w:val="28"/>
           <w:szCs w:val="28"/>
@@ -2908,8 +3088,8 @@
           <w:b/>
           <w:bCs/>
           <w:color w:val="000000" w:themeColor="text1"/>
-          <w:sz w:val="22"/>
-          <w:szCs w:val="22"/>
+          <w:sz w:val="28"/>
+          <w:szCs w:val="28"/>
         </w:rPr>
       </w:pPr>
     </w:p>
@@ -2920,19 +3100,31 @@
           <w:b/>
           <w:bCs/>
           <w:color w:val="000000" w:themeColor="text1"/>
-          <w:sz w:val="22"/>
-          <w:szCs w:val="22"/>
-        </w:rPr>
-      </w:pPr>
-      <w:r>
-        <w:rPr>
-          <w:rFonts w:cstheme="minorHAnsi"/>
-          <w:color w:val="000000" w:themeColor="text1"/>
-          <w:sz w:val="22"/>
-          <w:szCs w:val="22"/>
-          <w:shd w:val="clear" w:color="auto" w:fill="FFFFFF"/>
-        </w:rPr>
-        <w:t>Costello, M.J. and Ballantine, B., 2015. Biodiversity conservation should focus on no-take Marine Reserves: 94% of Marine Protected Areas allow fishing.</w:t>
+          <w:sz w:val="32"/>
+          <w:szCs w:val="32"/>
+        </w:rPr>
+      </w:pPr>
+      <w:proofErr w:type="spellStart"/>
+      <w:r>
+        <w:rPr>
+          <w:rFonts w:cstheme="minorHAnsi"/>
+          <w:color w:val="000000" w:themeColor="text1"/>
+          <w:sz w:val="22"/>
+          <w:szCs w:val="22"/>
+          <w:shd w:val="clear" w:color="auto" w:fill="FFFFFF"/>
+        </w:rPr>
+        <w:t>Alyuruk</w:t>
+      </w:r>
+      <w:proofErr w:type="spellEnd"/>
+      <w:r>
+        <w:rPr>
+          <w:rFonts w:cstheme="minorHAnsi"/>
+          <w:color w:val="000000" w:themeColor="text1"/>
+          <w:sz w:val="22"/>
+          <w:szCs w:val="22"/>
+          <w:shd w:val="clear" w:color="auto" w:fill="FFFFFF"/>
+        </w:rPr>
+        <w:t>, H., 2019.</w:t>
       </w:r>
       <w:r>
         <w:rPr>
@@ -2954,7 +3146,92 @@
           <w:sz w:val="22"/>
           <w:szCs w:val="22"/>
         </w:rPr>
-        <w:t xml:space="preserve">Trends in </w:t>
+        <w:t>R and Python for Oceanographers: A Practical Guide with Applications</w:t>
+      </w:r>
+      <w:r>
+        <w:rPr>
+          <w:rFonts w:cstheme="minorHAnsi"/>
+          <w:color w:val="000000" w:themeColor="text1"/>
+          <w:sz w:val="22"/>
+          <w:szCs w:val="22"/>
+          <w:shd w:val="clear" w:color="auto" w:fill="FFFFFF"/>
+        </w:rPr>
+        <w:t>. Elsevier.</w:t>
+      </w:r>
+      <w:r>
+        <w:rPr>
+          <w:rFonts w:cstheme="minorHAnsi"/>
+          <w:color w:val="000000" w:themeColor="text1"/>
+          <w:sz w:val="21"/>
+          <w:szCs w:val="21"/>
+          <w:shd w:val="clear" w:color="auto" w:fill="FFFFFF"/>
+        </w:rPr>
+        <w:t xml:space="preserve"> </w:t>
+      </w:r>
+      <w:hyperlink r:id="rId17" w:history="1">
+        <w:r>
+          <w:rPr>
+            <w:rStyle w:val="Hyperlink"/>
+            <w:rFonts w:cstheme="minorHAnsi"/>
+            <w:sz w:val="21"/>
+            <w:szCs w:val="21"/>
+            <w:shd w:val="clear" w:color="auto" w:fill="FFFFFF"/>
+          </w:rPr>
+          <w:t>https://books.google.co.uk/books?hl=en&amp;lr=&amp;id=CJqcDwAAQBAJ&amp;oi=fnd&amp;pg=PP1&amp;dq=python+cartopy+matplotlib+oceanography+map+creation&amp;ots=Jboule8AmC&amp;sig=g5ovGWJfFYdBQbsooZHPtl7uwU4&amp;redir_esc=y#v=onepage&amp;q=python%20cartopy%20matplotlib%20oceanography%20map%20creation&amp;f=false</w:t>
+        </w:r>
+      </w:hyperlink>
+      <w:r>
+        <w:rPr>
+          <w:rFonts w:cstheme="minorHAnsi"/>
+          <w:color w:val="000000" w:themeColor="text1"/>
+          <w:sz w:val="21"/>
+          <w:szCs w:val="21"/>
+          <w:shd w:val="clear" w:color="auto" w:fill="FFFFFF"/>
+        </w:rPr>
+        <w:t xml:space="preserve"> </w:t>
+      </w:r>
+    </w:p>
+    <w:p>
+      <w:pPr>
+        <w:rPr>
+          <w:rFonts w:cstheme="minorHAnsi"/>
+          <w:b/>
+          <w:bCs/>
+          <w:color w:val="000000" w:themeColor="text1"/>
+        </w:rPr>
+      </w:pPr>
+    </w:p>
+    <w:p>
+      <w:pPr>
+        <w:rPr>
+          <w:rFonts w:cstheme="minorHAnsi"/>
+          <w:b/>
+          <w:bCs/>
+          <w:color w:val="000000" w:themeColor="text1"/>
+          <w:sz w:val="22"/>
+          <w:szCs w:val="22"/>
+        </w:rPr>
+      </w:pPr>
+      <w:r>
+        <w:rPr>
+          <w:rFonts w:cstheme="minorHAnsi"/>
+          <w:color w:val="000000" w:themeColor="text1"/>
+          <w:sz w:val="22"/>
+          <w:szCs w:val="22"/>
+          <w:shd w:val="clear" w:color="auto" w:fill="FFFFFF"/>
+        </w:rPr>
+        <w:t>Costello, M.J. and Ballantine, B., 2015. Biodiversity conservation should focus on no-take Marine Reserves: 94% of Marine Protected Areas allow fishing.</w:t>
+      </w:r>
+      <w:r>
+        <w:rPr>
+          <w:rStyle w:val="apple-converted-space"/>
+          <w:rFonts w:cstheme="minorHAnsi"/>
+          <w:color w:val="000000" w:themeColor="text1"/>
+          <w:sz w:val="22"/>
+          <w:szCs w:val="22"/>
+          <w:shd w:val="clear" w:color="auto" w:fill="FFFFFF"/>
+        </w:rPr>
+        <w:t> </w:t>
       </w:r>
       <w:r>
         <w:rPr>
@@ -2965,7 +3242,7 @@
           <w:sz w:val="22"/>
           <w:szCs w:val="22"/>
         </w:rPr>
-        <w:t>E</w:t>
+        <w:t xml:space="preserve">Trends in </w:t>
       </w:r>
       <w:r>
         <w:rPr>
@@ -2976,7 +3253,7 @@
           <w:sz w:val="22"/>
           <w:szCs w:val="22"/>
         </w:rPr>
-        <w:t xml:space="preserve">cology &amp; </w:t>
+        <w:t>E</w:t>
       </w:r>
       <w:r>
         <w:rPr>
@@ -2987,7 +3264,7 @@
           <w:sz w:val="22"/>
           <w:szCs w:val="22"/>
         </w:rPr>
-        <w:t>E</w:t>
+        <w:t xml:space="preserve">cology &amp; </w:t>
       </w:r>
       <w:r>
         <w:rPr>
@@ -2998,28 +3275,7 @@
           <w:sz w:val="22"/>
           <w:szCs w:val="22"/>
         </w:rPr>
-        <w:t>volution</w:t>
-      </w:r>
-      <w:r>
-        <w:rPr>
-          <w:rFonts w:cstheme="minorHAnsi"/>
-          <w:color w:val="000000" w:themeColor="text1"/>
-          <w:sz w:val="22"/>
-          <w:szCs w:val="22"/>
-          <w:shd w:val="clear" w:color="auto" w:fill="FFFFFF"/>
-        </w:rPr>
-        <w:t>,</w:t>
-      </w:r>
-      <w:r>
-        <w:rPr>
-          <w:rStyle w:val="apple-converted-space"/>
-          <w:rFonts w:cstheme="minorHAnsi"/>
-          <w:color w:val="000000" w:themeColor="text1"/>
-          <w:sz w:val="22"/>
-          <w:szCs w:val="22"/>
-          <w:shd w:val="clear" w:color="auto" w:fill="FFFFFF"/>
-        </w:rPr>
-        <w:t> </w:t>
+        <w:t>E</w:t>
       </w:r>
       <w:r>
         <w:rPr>
@@ -3030,11 +3286,54 @@
           <w:sz w:val="22"/>
           <w:szCs w:val="22"/>
         </w:rPr>
+        <w:t>volution</w:t>
+      </w:r>
+      <w:r>
+        <w:rPr>
+          <w:rFonts w:cstheme="minorHAnsi"/>
+          <w:color w:val="000000" w:themeColor="text1"/>
+          <w:sz w:val="22"/>
+          <w:szCs w:val="22"/>
+          <w:shd w:val="clear" w:color="auto" w:fill="FFFFFF"/>
+        </w:rPr>
+        <w:t>,</w:t>
+      </w:r>
+      <w:r>
+        <w:rPr>
+          <w:rStyle w:val="apple-converted-space"/>
+          <w:rFonts w:cstheme="minorHAnsi"/>
+          <w:color w:val="000000" w:themeColor="text1"/>
+          <w:sz w:val="22"/>
+          <w:szCs w:val="22"/>
+          <w:shd w:val="clear" w:color="auto" w:fill="FFFFFF"/>
+        </w:rPr>
+        <w:t> </w:t>
+      </w:r>
+      <w:r>
+        <w:rPr>
+          <w:rFonts w:cstheme="minorHAnsi"/>
+          <w:i/>
+          <w:iCs/>
+          <w:color w:val="000000" w:themeColor="text1"/>
+          <w:sz w:val="22"/>
+          <w:szCs w:val="22"/>
+        </w:rPr>
         <w:t>30</w:t>
       </w:r>
       <w:r>
         <w:rPr>
           <w:rFonts w:cstheme="minorHAnsi"/>
+          <w:i/>
+          <w:iCs/>
+          <w:color w:val="000000" w:themeColor="text1"/>
+          <w:sz w:val="22"/>
+          <w:szCs w:val="22"/>
+        </w:rPr>
+        <w:t xml:space="preserve"> </w:t>
+      </w:r>
+      <w:r>
+        <w:rPr>
+          <w:rFonts w:cstheme="minorHAnsi"/>
           <w:color w:val="000000" w:themeColor="text1"/>
           <w:sz w:val="22"/>
           <w:szCs w:val="22"/>
@@ -3052,7 +3351,7 @@
           <w:szCs w:val="22"/>
         </w:rPr>
       </w:pPr>
-      <w:hyperlink r:id="rId15" w:history="1">
+      <w:hyperlink r:id="rId18" w:history="1">
         <w:r>
           <w:rPr>
             <w:rStyle w:val="Hyperlink"/>
@@ -3078,6 +3377,258 @@
         <w:rPr>
           <w:rFonts w:cstheme="minorHAnsi"/>
           <w:color w:val="000000" w:themeColor="text1"/>
+        </w:rPr>
+      </w:pPr>
+    </w:p>
+    <w:p>
+      <w:pPr>
+        <w:rPr>
+          <w:rFonts w:cstheme="minorHAnsi"/>
+          <w:color w:val="000000" w:themeColor="text1"/>
+          <w:sz w:val="22"/>
+          <w:szCs w:val="22"/>
+        </w:rPr>
+      </w:pPr>
+      <w:proofErr w:type="spellStart"/>
+      <w:r>
+        <w:rPr>
+          <w:rFonts w:cstheme="minorHAnsi"/>
+          <w:color w:val="000000" w:themeColor="text1"/>
+          <w:sz w:val="22"/>
+          <w:szCs w:val="22"/>
+          <w:shd w:val="clear" w:color="auto" w:fill="FFFFFF"/>
+        </w:rPr>
+        <w:t>Dodino</w:t>
+      </w:r>
+      <w:proofErr w:type="spellEnd"/>
+      <w:r>
+        <w:rPr>
+          <w:rFonts w:cstheme="minorHAnsi"/>
+          <w:color w:val="000000" w:themeColor="text1"/>
+          <w:sz w:val="22"/>
+          <w:szCs w:val="22"/>
+          <w:shd w:val="clear" w:color="auto" w:fill="FFFFFF"/>
+        </w:rPr>
+        <w:t xml:space="preserve">, S., Lois, N.A., </w:t>
+      </w:r>
+      <w:proofErr w:type="spellStart"/>
+      <w:r>
+        <w:rPr>
+          <w:rFonts w:cstheme="minorHAnsi"/>
+          <w:color w:val="000000" w:themeColor="text1"/>
+          <w:sz w:val="22"/>
+          <w:szCs w:val="22"/>
+          <w:shd w:val="clear" w:color="auto" w:fill="FFFFFF"/>
+        </w:rPr>
+        <w:t>Riccialdelli</w:t>
+      </w:r>
+      <w:proofErr w:type="spellEnd"/>
+      <w:r>
+        <w:rPr>
+          <w:rFonts w:cstheme="minorHAnsi"/>
+          <w:color w:val="000000" w:themeColor="text1"/>
+          <w:sz w:val="22"/>
+          <w:szCs w:val="22"/>
+          <w:shd w:val="clear" w:color="auto" w:fill="FFFFFF"/>
+        </w:rPr>
+        <w:t xml:space="preserve">, L., </w:t>
+      </w:r>
+      <w:proofErr w:type="spellStart"/>
+      <w:r>
+        <w:rPr>
+          <w:rFonts w:cstheme="minorHAnsi"/>
+          <w:color w:val="000000" w:themeColor="text1"/>
+          <w:sz w:val="22"/>
+          <w:szCs w:val="22"/>
+          <w:shd w:val="clear" w:color="auto" w:fill="FFFFFF"/>
+        </w:rPr>
+        <w:t>Polito</w:t>
+      </w:r>
+      <w:proofErr w:type="spellEnd"/>
+      <w:r>
+        <w:rPr>
+          <w:rFonts w:cstheme="minorHAnsi"/>
+          <w:color w:val="000000" w:themeColor="text1"/>
+          <w:sz w:val="22"/>
+          <w:szCs w:val="22"/>
+          <w:shd w:val="clear" w:color="auto" w:fill="FFFFFF"/>
+        </w:rPr>
+        <w:t xml:space="preserve">, M.J., </w:t>
+      </w:r>
+      <w:proofErr w:type="spellStart"/>
+      <w:r>
+        <w:rPr>
+          <w:rFonts w:cstheme="minorHAnsi"/>
+          <w:color w:val="000000" w:themeColor="text1"/>
+          <w:sz w:val="22"/>
+          <w:szCs w:val="22"/>
+          <w:shd w:val="clear" w:color="auto" w:fill="FFFFFF"/>
+        </w:rPr>
+        <w:t>Pütz</w:t>
+      </w:r>
+      <w:proofErr w:type="spellEnd"/>
+      <w:r>
+        <w:rPr>
+          <w:rFonts w:cstheme="minorHAnsi"/>
+          <w:color w:val="000000" w:themeColor="text1"/>
+          <w:sz w:val="22"/>
+          <w:szCs w:val="22"/>
+          <w:shd w:val="clear" w:color="auto" w:fill="FFFFFF"/>
+        </w:rPr>
+        <w:t xml:space="preserve">, K. and Raya Rey, A., 2021. Sex-specific spatial use of the winter foraging areas by </w:t>
+      </w:r>
+      <w:proofErr w:type="spellStart"/>
+      <w:r>
+        <w:rPr>
+          <w:rFonts w:cstheme="minorHAnsi"/>
+          <w:color w:val="000000" w:themeColor="text1"/>
+          <w:sz w:val="22"/>
+          <w:szCs w:val="22"/>
+          <w:shd w:val="clear" w:color="auto" w:fill="FFFFFF"/>
+        </w:rPr>
+        <w:t>Magellanic</w:t>
+      </w:r>
+      <w:proofErr w:type="spellEnd"/>
+      <w:r>
+        <w:rPr>
+          <w:rFonts w:cstheme="minorHAnsi"/>
+          <w:color w:val="000000" w:themeColor="text1"/>
+          <w:sz w:val="22"/>
+          <w:szCs w:val="22"/>
+          <w:shd w:val="clear" w:color="auto" w:fill="FFFFFF"/>
+        </w:rPr>
+        <w:t xml:space="preserve"> penguins and assessment of potential conflicts with fisheries during winter dispersal.</w:t>
+      </w:r>
+      <w:r>
+        <w:rPr>
+          <w:rStyle w:val="apple-converted-space"/>
+          <w:rFonts w:cstheme="minorHAnsi"/>
+          <w:color w:val="000000" w:themeColor="text1"/>
+          <w:sz w:val="22"/>
+          <w:szCs w:val="22"/>
+          <w:shd w:val="clear" w:color="auto" w:fill="FFFFFF"/>
+        </w:rPr>
+        <w:t> </w:t>
+      </w:r>
+      <w:proofErr w:type="spellStart"/>
+      <w:r>
+        <w:rPr>
+          <w:rFonts w:cstheme="minorHAnsi"/>
+          <w:i/>
+          <w:iCs/>
+          <w:color w:val="000000" w:themeColor="text1"/>
+          <w:sz w:val="22"/>
+          <w:szCs w:val="22"/>
+        </w:rPr>
+        <w:t>Plos</w:t>
+      </w:r>
+      <w:proofErr w:type="spellEnd"/>
+      <w:r>
+        <w:rPr>
+          <w:rFonts w:cstheme="minorHAnsi"/>
+          <w:i/>
+          <w:iCs/>
+          <w:color w:val="000000" w:themeColor="text1"/>
+          <w:sz w:val="22"/>
+          <w:szCs w:val="22"/>
+        </w:rPr>
+        <w:t xml:space="preserve"> one</w:t>
+      </w:r>
+      <w:r>
+        <w:rPr>
+          <w:rFonts w:cstheme="minorHAnsi"/>
+          <w:color w:val="000000" w:themeColor="text1"/>
+          <w:sz w:val="22"/>
+          <w:szCs w:val="22"/>
+          <w:shd w:val="clear" w:color="auto" w:fill="FFFFFF"/>
+        </w:rPr>
+        <w:t>,</w:t>
+      </w:r>
+      <w:r>
+        <w:rPr>
+          <w:rStyle w:val="apple-converted-space"/>
+          <w:rFonts w:cstheme="minorHAnsi"/>
+          <w:color w:val="000000" w:themeColor="text1"/>
+          <w:sz w:val="22"/>
+          <w:szCs w:val="22"/>
+          <w:shd w:val="clear" w:color="auto" w:fill="FFFFFF"/>
+        </w:rPr>
+        <w:t> </w:t>
+      </w:r>
+      <w:r>
+        <w:rPr>
+          <w:rFonts w:cstheme="minorHAnsi"/>
+          <w:color w:val="000000" w:themeColor="text1"/>
+          <w:sz w:val="22"/>
+          <w:szCs w:val="22"/>
+        </w:rPr>
+        <w:t>16</w:t>
+      </w:r>
+      <w:r>
+        <w:rPr>
+          <w:rFonts w:cstheme="minorHAnsi"/>
+          <w:color w:val="000000" w:themeColor="text1"/>
+          <w:sz w:val="22"/>
+          <w:szCs w:val="22"/>
+        </w:rPr>
+        <w:t xml:space="preserve"> </w:t>
+      </w:r>
+      <w:r>
+        <w:rPr>
+          <w:rFonts w:cstheme="minorHAnsi"/>
+          <w:color w:val="000000" w:themeColor="text1"/>
+          <w:sz w:val="22"/>
+          <w:szCs w:val="22"/>
+          <w:shd w:val="clear" w:color="auto" w:fill="FFFFFF"/>
+        </w:rPr>
+        <w:t>(8)</w:t>
+      </w:r>
+      <w:r>
+        <w:rPr>
+          <w:rFonts w:cstheme="minorHAnsi"/>
+          <w:color w:val="000000" w:themeColor="text1"/>
+          <w:sz w:val="22"/>
+          <w:szCs w:val="22"/>
+          <w:shd w:val="clear" w:color="auto" w:fill="FFFFFF"/>
+        </w:rPr>
+        <w:t>.</w:t>
+      </w:r>
+    </w:p>
+    <w:p>
+      <w:pPr>
+        <w:rPr>
+          <w:rFonts w:cstheme="minorHAnsi"/>
+          <w:color w:val="000000" w:themeColor="text1"/>
+          <w:sz w:val="22"/>
+          <w:szCs w:val="22"/>
+        </w:rPr>
+      </w:pPr>
+      <w:hyperlink r:id="rId19" w:history="1">
+        <w:r>
+          <w:rPr>
+            <w:rStyle w:val="Hyperlink"/>
+            <w:rFonts w:cstheme="minorHAnsi"/>
+            <w:sz w:val="22"/>
+            <w:szCs w:val="22"/>
+          </w:rPr>
+          <w:t>https://journals.plos.org/plosone/article?id=10.1371/journal.pone.0256339</w:t>
+        </w:r>
+      </w:hyperlink>
+      <w:r>
+        <w:rPr>
+          <w:rFonts w:cstheme="minorHAnsi"/>
+          <w:color w:val="000000" w:themeColor="text1"/>
+          <w:sz w:val="22"/>
+          <w:szCs w:val="22"/>
+        </w:rPr>
+        <w:t xml:space="preserve"> </w:t>
+      </w:r>
+    </w:p>
+    <w:p>
+      <w:pPr>
+        <w:rPr>
+          <w:rFonts w:cstheme="minorHAnsi"/>
+          <w:color w:val="000000" w:themeColor="text1"/>
           <w:sz w:val="22"/>
           <w:szCs w:val="22"/>
         </w:rPr>
@@ -3128,7 +3679,7 @@
         </w:rPr>
         <w:t xml:space="preserve">. </w:t>
       </w:r>
-      <w:hyperlink r:id="rId16" w:history="1">
+      <w:hyperlink r:id="rId20" w:history="1">
         <w:r>
           <w:rPr>
             <w:rStyle w:val="Hyperlink"/>
@@ -3249,8 +3800,6 @@
       <w:r>
         <w:rPr>
           <w:rFonts w:cstheme="minorHAnsi"/>
-          <w:i/>
-          <w:iCs/>
           <w:color w:val="000000" w:themeColor="text1"/>
           <w:sz w:val="22"/>
           <w:szCs w:val="22"/>
@@ -3263,11 +3812,30 @@
           <w:color w:val="000000" w:themeColor="text1"/>
           <w:sz w:val="22"/>
           <w:szCs w:val="22"/>
-          <w:shd w:val="clear" w:color="auto" w:fill="FFFFFF"/>
-        </w:rPr>
-        <w:t xml:space="preserve">(3), pp.421-430. </w:t>
-      </w:r>
-      <w:hyperlink r:id="rId17" w:history="1">
+        </w:rPr>
+        <w:t xml:space="preserve"> </w:t>
+      </w:r>
+      <w:r>
+        <w:rPr>
+          <w:rFonts w:cstheme="minorHAnsi"/>
+          <w:color w:val="000000" w:themeColor="text1"/>
+          <w:sz w:val="22"/>
+          <w:szCs w:val="22"/>
+          <w:shd w:val="clear" w:color="auto" w:fill="FFFFFF"/>
+        </w:rPr>
+        <w:t>(3</w:t>
+      </w:r>
+      <w:r>
+        <w:rPr>
+          <w:rFonts w:cstheme="minorHAnsi"/>
+          <w:color w:val="000000" w:themeColor="text1"/>
+          <w:sz w:val="22"/>
+          <w:szCs w:val="22"/>
+          <w:shd w:val="clear" w:color="auto" w:fill="FFFFFF"/>
+        </w:rPr>
+        <w:t xml:space="preserve">), pp.421-430. </w:t>
+      </w:r>
+      <w:hyperlink r:id="rId21" w:history="1">
         <w:r>
           <w:rPr>
             <w:rStyle w:val="Hyperlink"/>
@@ -3410,29 +3978,7 @@
           <w:sz w:val="22"/>
           <w:szCs w:val="22"/>
         </w:rPr>
-        <w:t xml:space="preserve"> Softw</w:t>
-      </w:r>
-      <w:r>
-        <w:rPr>
-          <w:rFonts w:cstheme="minorHAnsi"/>
-          <w:i/>
-          <w:iCs/>
-          <w:color w:val="000000" w:themeColor="text1"/>
-          <w:sz w:val="22"/>
-          <w:szCs w:val="22"/>
-        </w:rPr>
-        <w:t>are</w:t>
-      </w:r>
-      <w:r>
-        <w:rPr>
-          <w:rFonts w:cstheme="minorHAnsi"/>
-          <w:i/>
-          <w:iCs/>
-          <w:color w:val="000000" w:themeColor="text1"/>
-          <w:sz w:val="22"/>
-          <w:szCs w:val="22"/>
-        </w:rPr>
-        <w:t>.</w:t>
+        <w:t xml:space="preserve"> Software.</w:t>
       </w:r>
       <w:r>
         <w:rPr>
@@ -3462,38 +4008,39 @@
           <w:sz w:val="22"/>
           <w:szCs w:val="22"/>
         </w:rPr>
-        <w:t>2</w:t>
-      </w:r>
-      <w:r>
-        <w:rPr>
-          <w:rFonts w:cstheme="minorHAnsi"/>
-          <w:color w:val="000000" w:themeColor="text1"/>
-          <w:sz w:val="22"/>
-          <w:szCs w:val="22"/>
-        </w:rPr>
-        <w:t xml:space="preserve"> </w:t>
-      </w:r>
-      <w:r>
-        <w:rPr>
-          <w:rFonts w:cstheme="minorHAnsi"/>
-          <w:color w:val="000000" w:themeColor="text1"/>
-          <w:sz w:val="22"/>
-          <w:szCs w:val="22"/>
-          <w:shd w:val="clear" w:color="auto" w:fill="FFFFFF"/>
-        </w:rPr>
-        <w:t>(13), p.250.</w:t>
-      </w:r>
-      <w:r>
-        <w:rPr>
-          <w:rFonts w:cstheme="minorHAnsi"/>
-          <w:color w:val="000000" w:themeColor="text1"/>
-          <w:sz w:val="22"/>
-          <w:szCs w:val="22"/>
-          <w:shd w:val="clear" w:color="auto" w:fill="FFFFFF"/>
-        </w:rPr>
-        <w:t xml:space="preserve"> </w:t>
-      </w:r>
-      <w:hyperlink r:id="rId18" w:history="1">
+        <w:t xml:space="preserve">2 </w:t>
+      </w:r>
+      <w:r>
+        <w:rPr>
+          <w:rFonts w:cstheme="minorHAnsi"/>
+          <w:color w:val="000000" w:themeColor="text1"/>
+          <w:sz w:val="22"/>
+          <w:szCs w:val="22"/>
+          <w:shd w:val="clear" w:color="auto" w:fill="FFFFFF"/>
+        </w:rPr>
+        <w:t>(13), p</w:t>
+      </w:r>
+      <w:r>
+        <w:rPr>
+          <w:rFonts w:cstheme="minorHAnsi"/>
+          <w:color w:val="000000" w:themeColor="text1"/>
+          <w:sz w:val="22"/>
+          <w:szCs w:val="22"/>
+          <w:shd w:val="clear" w:color="auto" w:fill="FFFFFF"/>
+        </w:rPr>
+        <w:t>p</w:t>
+      </w:r>
+      <w:r>
+        <w:rPr>
+          <w:rFonts w:cstheme="minorHAnsi"/>
+          <w:color w:val="000000" w:themeColor="text1"/>
+          <w:sz w:val="22"/>
+          <w:szCs w:val="22"/>
+          <w:shd w:val="clear" w:color="auto" w:fill="FFFFFF"/>
+        </w:rPr>
+        <w:t xml:space="preserve">.250. </w:t>
+      </w:r>
+      <w:hyperlink r:id="rId22" w:history="1">
         <w:r>
           <w:rPr>
             <w:rStyle w:val="Hyperlink"/>
@@ -3537,16 +4084,6 @@
           <w:shd w:val="clear" w:color="auto" w:fill="FFFFFF"/>
         </w:rPr>
       </w:pPr>
-      <w:r>
-        <w:rPr>
-          <w:rFonts w:cstheme="minorHAnsi"/>
-          <w:color w:val="000000" w:themeColor="text1"/>
-          <w:sz w:val="22"/>
-          <w:szCs w:val="22"/>
-          <w:shd w:val="clear" w:color="auto" w:fill="FFFFFF"/>
-        </w:rPr>
-        <w:t xml:space="preserve">Schéré, C.M., Dawson, T.P. and </w:t>
-      </w:r>
       <w:proofErr w:type="spellStart"/>
       <w:r>
         <w:rPr>
@@ -3556,7 +4093,7 @@
           <w:szCs w:val="22"/>
           <w:shd w:val="clear" w:color="auto" w:fill="FFFFFF"/>
         </w:rPr>
-        <w:t>Schreckenberg</w:t>
+        <w:t>Korstanje</w:t>
       </w:r>
       <w:proofErr w:type="spellEnd"/>
       <w:r>
@@ -3567,27 +4104,18 @@
           <w:szCs w:val="22"/>
           <w:shd w:val="clear" w:color="auto" w:fill="FFFFFF"/>
         </w:rPr>
-        <w:t>, K., 202</w:t>
-      </w:r>
-      <w:r>
-        <w:rPr>
-          <w:rFonts w:cstheme="minorHAnsi"/>
-          <w:color w:val="000000" w:themeColor="text1"/>
-          <w:sz w:val="22"/>
-          <w:szCs w:val="22"/>
-          <w:shd w:val="clear" w:color="auto" w:fill="FFFFFF"/>
-        </w:rPr>
-        <w:t>0</w:t>
-      </w:r>
-      <w:r>
-        <w:rPr>
-          <w:rFonts w:cstheme="minorHAnsi"/>
-          <w:color w:val="000000" w:themeColor="text1"/>
-          <w:sz w:val="22"/>
-          <w:szCs w:val="22"/>
-          <w:shd w:val="clear" w:color="auto" w:fill="FFFFFF"/>
-        </w:rPr>
-        <w:t xml:space="preserve">. Multiple conservation designations: what impact on the effectiveness of marine protected areas in the Irish Sea? </w:t>
+        <w:t>, J., 2022. Creating Maps. In</w:t>
+      </w:r>
+      <w:r>
+        <w:rPr>
+          <w:rStyle w:val="apple-converted-space"/>
+          <w:rFonts w:cstheme="minorHAnsi"/>
+          <w:color w:val="000000" w:themeColor="text1"/>
+          <w:sz w:val="22"/>
+          <w:szCs w:val="22"/>
+          <w:shd w:val="clear" w:color="auto" w:fill="FFFFFF"/>
+        </w:rPr>
+        <w:t> </w:t>
       </w:r>
       <w:r>
         <w:rPr>
@@ -3598,17 +4126,7 @@
           <w:sz w:val="22"/>
           <w:szCs w:val="22"/>
         </w:rPr>
-        <w:t>International Journal of Sustainable Development &amp; World Ecology</w:t>
-      </w:r>
-      <w:r>
-        <w:rPr>
-          <w:rFonts w:cstheme="minorHAnsi"/>
-          <w:color w:val="000000" w:themeColor="text1"/>
-          <w:sz w:val="22"/>
-          <w:szCs w:val="22"/>
-          <w:shd w:val="clear" w:color="auto" w:fill="FFFFFF"/>
-        </w:rPr>
-        <w:t>,</w:t>
+        <w:t>Machine Learning on Geographical Data Using Python: Introduction into Geodata with Applications and Use Cases</w:t>
       </w:r>
       <w:r>
         <w:rPr>
@@ -3619,7 +4137,204 @@
           <w:szCs w:val="22"/>
           <w:shd w:val="clear" w:color="auto" w:fill="FFFFFF"/>
         </w:rPr>
-        <w:t> </w:t>
+        <w:t xml:space="preserve">, </w:t>
+      </w:r>
+      <w:r>
+        <w:rPr>
+          <w:rFonts w:cstheme="minorHAnsi"/>
+          <w:color w:val="000000" w:themeColor="text1"/>
+          <w:sz w:val="22"/>
+          <w:szCs w:val="22"/>
+          <w:shd w:val="clear" w:color="auto" w:fill="FFFFFF"/>
+        </w:rPr>
+        <w:t xml:space="preserve">pp. 79-101. Berkeley, CA: </w:t>
+      </w:r>
+      <w:proofErr w:type="spellStart"/>
+      <w:r>
+        <w:rPr>
+          <w:rFonts w:cstheme="minorHAnsi"/>
+          <w:color w:val="000000" w:themeColor="text1"/>
+          <w:sz w:val="22"/>
+          <w:szCs w:val="22"/>
+          <w:shd w:val="clear" w:color="auto" w:fill="FFFFFF"/>
+        </w:rPr>
+        <w:t>Apress</w:t>
+      </w:r>
+      <w:proofErr w:type="spellEnd"/>
+      <w:r>
+        <w:rPr>
+          <w:rFonts w:cstheme="minorHAnsi"/>
+          <w:color w:val="000000" w:themeColor="text1"/>
+          <w:sz w:val="22"/>
+          <w:szCs w:val="22"/>
+          <w:shd w:val="clear" w:color="auto" w:fill="FFFFFF"/>
+        </w:rPr>
+        <w:t>.</w:t>
+      </w:r>
+    </w:p>
+    <w:p>
+      <w:pPr>
+        <w:rPr>
+          <w:rFonts w:cstheme="minorHAnsi"/>
+          <w:color w:val="000000" w:themeColor="text1"/>
+          <w:sz w:val="22"/>
+          <w:szCs w:val="22"/>
+          <w:shd w:val="clear" w:color="auto" w:fill="FFFFFF"/>
+        </w:rPr>
+      </w:pPr>
+      <w:r>
+        <w:rPr>
+          <w:rFonts w:cstheme="minorHAnsi"/>
+          <w:color w:val="000000" w:themeColor="text1"/>
+          <w:sz w:val="22"/>
+          <w:szCs w:val="22"/>
+          <w:shd w:val="clear" w:color="auto" w:fill="FFFFFF"/>
+        </w:rPr>
+        <w:fldChar w:fldCharType="begin"/>
+      </w:r>
+      <w:r>
+        <w:rPr>
+          <w:rFonts w:cstheme="minorHAnsi"/>
+          <w:color w:val="000000" w:themeColor="text1"/>
+          <w:sz w:val="22"/>
+          <w:szCs w:val="22"/>
+          <w:shd w:val="clear" w:color="auto" w:fill="FFFFFF"/>
+        </w:rPr>
+        <w:instrText xml:space="preserve"> HYPERLINK "</w:instrText>
+      </w:r>
+      <w:r>
+        <w:rPr>
+          <w:rFonts w:cstheme="minorHAnsi"/>
+          <w:color w:val="000000" w:themeColor="text1"/>
+          <w:sz w:val="22"/>
+          <w:szCs w:val="22"/>
+          <w:shd w:val="clear" w:color="auto" w:fill="FFFFFF"/>
+        </w:rPr>
+        <w:instrText>https://link.springer.com/chapter/10.1007/978-1-4842-8287-8_4</w:instrText>
+      </w:r>
+      <w:r>
+        <w:rPr>
+          <w:rFonts w:cstheme="minorHAnsi"/>
+          <w:color w:val="000000" w:themeColor="text1"/>
+          <w:sz w:val="22"/>
+          <w:szCs w:val="22"/>
+          <w:shd w:val="clear" w:color="auto" w:fill="FFFFFF"/>
+        </w:rPr>
+        <w:instrText xml:space="preserve">" </w:instrText>
+      </w:r>
+      <w:r>
+        <w:rPr>
+          <w:rFonts w:cstheme="minorHAnsi"/>
+          <w:color w:val="000000" w:themeColor="text1"/>
+          <w:sz w:val="22"/>
+          <w:szCs w:val="22"/>
+          <w:shd w:val="clear" w:color="auto" w:fill="FFFFFF"/>
+        </w:rPr>
+        <w:fldChar w:fldCharType="separate"/>
+      </w:r>
+      <w:r>
+        <w:rPr>
+          <w:rStyle w:val="Hyperlink"/>
+          <w:rFonts w:cstheme="minorHAnsi"/>
+          <w:sz w:val="22"/>
+          <w:szCs w:val="22"/>
+          <w:shd w:val="clear" w:color="auto" w:fill="FFFFFF"/>
+        </w:rPr>
+        <w:t>https://link.springer.com/chapter/10.1007/978-1-4842-8287-8_4</w:t>
+      </w:r>
+      <w:r>
+        <w:rPr>
+          <w:rFonts w:cstheme="minorHAnsi"/>
+          <w:color w:val="000000" w:themeColor="text1"/>
+          <w:sz w:val="22"/>
+          <w:szCs w:val="22"/>
+          <w:shd w:val="clear" w:color="auto" w:fill="FFFFFF"/>
+        </w:rPr>
+        <w:fldChar w:fldCharType="end"/>
+      </w:r>
+      <w:r>
+        <w:rPr>
+          <w:rFonts w:cstheme="minorHAnsi"/>
+          <w:color w:val="000000" w:themeColor="text1"/>
+          <w:sz w:val="22"/>
+          <w:szCs w:val="22"/>
+          <w:shd w:val="clear" w:color="auto" w:fill="FFFFFF"/>
+        </w:rPr>
+        <w:t xml:space="preserve"> </w:t>
+      </w:r>
+    </w:p>
+    <w:p>
+      <w:pPr>
+        <w:rPr>
+          <w:rFonts w:cstheme="minorHAnsi"/>
+          <w:color w:val="000000" w:themeColor="text1"/>
+          <w:sz w:val="22"/>
+          <w:szCs w:val="22"/>
+          <w:shd w:val="clear" w:color="auto" w:fill="FFFFFF"/>
+        </w:rPr>
+      </w:pPr>
+    </w:p>
+    <w:p>
+      <w:pPr>
+        <w:rPr>
+          <w:rFonts w:cstheme="minorHAnsi"/>
+          <w:color w:val="000000" w:themeColor="text1"/>
+          <w:sz w:val="22"/>
+          <w:szCs w:val="22"/>
+          <w:shd w:val="clear" w:color="auto" w:fill="FFFFFF"/>
+        </w:rPr>
+      </w:pPr>
+      <w:r>
+        <w:rPr>
+          <w:rFonts w:cstheme="minorHAnsi"/>
+          <w:color w:val="000000" w:themeColor="text1"/>
+          <w:sz w:val="22"/>
+          <w:szCs w:val="22"/>
+          <w:shd w:val="clear" w:color="auto" w:fill="FFFFFF"/>
+        </w:rPr>
+        <w:t xml:space="preserve">Schéré, C.M., Dawson, T.P. and </w:t>
+      </w:r>
+      <w:proofErr w:type="spellStart"/>
+      <w:r>
+        <w:rPr>
+          <w:rFonts w:cstheme="minorHAnsi"/>
+          <w:color w:val="000000" w:themeColor="text1"/>
+          <w:sz w:val="22"/>
+          <w:szCs w:val="22"/>
+          <w:shd w:val="clear" w:color="auto" w:fill="FFFFFF"/>
+        </w:rPr>
+        <w:t>Schreckenberg</w:t>
+      </w:r>
+      <w:proofErr w:type="spellEnd"/>
+      <w:r>
+        <w:rPr>
+          <w:rFonts w:cstheme="minorHAnsi"/>
+          <w:color w:val="000000" w:themeColor="text1"/>
+          <w:sz w:val="22"/>
+          <w:szCs w:val="22"/>
+          <w:shd w:val="clear" w:color="auto" w:fill="FFFFFF"/>
+        </w:rPr>
+        <w:t>, K., 202</w:t>
+      </w:r>
+      <w:r>
+        <w:rPr>
+          <w:rFonts w:cstheme="minorHAnsi"/>
+          <w:color w:val="000000" w:themeColor="text1"/>
+          <w:sz w:val="22"/>
+          <w:szCs w:val="22"/>
+          <w:shd w:val="clear" w:color="auto" w:fill="FFFFFF"/>
+        </w:rPr>
+        <w:t>0</w:t>
+      </w:r>
+      <w:r>
+        <w:rPr>
+          <w:rFonts w:cstheme="minorHAnsi"/>
+          <w:color w:val="000000" w:themeColor="text1"/>
+          <w:sz w:val="22"/>
+          <w:szCs w:val="22"/>
+          <w:shd w:val="clear" w:color="auto" w:fill="FFFFFF"/>
+        </w:rPr>
+        <w:t xml:space="preserve">. Multiple conservation designations: what impact on the effectiveness of marine protected areas in the Irish Sea? </w:t>
       </w:r>
       <w:r>
         <w:rPr>
@@ -3630,6 +4345,36 @@
           <w:sz w:val="22"/>
           <w:szCs w:val="22"/>
         </w:rPr>
+        <w:t>International Journal of Sustainable Development &amp; World Ecology</w:t>
+      </w:r>
+      <w:r>
+        <w:rPr>
+          <w:rFonts w:cstheme="minorHAnsi"/>
+          <w:color w:val="000000" w:themeColor="text1"/>
+          <w:sz w:val="22"/>
+          <w:szCs w:val="22"/>
+          <w:shd w:val="clear" w:color="auto" w:fill="FFFFFF"/>
+        </w:rPr>
+        <w:t>,</w:t>
+      </w:r>
+      <w:r>
+        <w:rPr>
+          <w:rStyle w:val="apple-converted-space"/>
+          <w:rFonts w:cstheme="minorHAnsi"/>
+          <w:color w:val="000000" w:themeColor="text1"/>
+          <w:sz w:val="22"/>
+          <w:szCs w:val="22"/>
+          <w:shd w:val="clear" w:color="auto" w:fill="FFFFFF"/>
+        </w:rPr>
+        <w:t> </w:t>
+      </w:r>
+      <w:r>
+        <w:rPr>
+          <w:rFonts w:cstheme="minorHAnsi"/>
+          <w:color w:val="000000" w:themeColor="text1"/>
+          <w:sz w:val="22"/>
+          <w:szCs w:val="22"/>
+        </w:rPr>
         <w:t>27</w:t>
       </w:r>
       <w:r>
@@ -3638,21 +4383,40 @@
           <w:color w:val="000000" w:themeColor="text1"/>
           <w:sz w:val="22"/>
           <w:szCs w:val="22"/>
-          <w:shd w:val="clear" w:color="auto" w:fill="FFFFFF"/>
-        </w:rPr>
-        <w:t>(7), pp.596-610.</w:t>
-      </w:r>
-      <w:r>
-        <w:rPr>
-          <w:rFonts w:cstheme="minorHAnsi"/>
-          <w:color w:val="000000" w:themeColor="text1"/>
-          <w:sz w:val="22"/>
-          <w:szCs w:val="22"/>
-          <w:shd w:val="clear" w:color="auto" w:fill="FFFFFF"/>
         </w:rPr>
         <w:t xml:space="preserve"> </w:t>
       </w:r>
-      <w:hyperlink r:id="rId19" w:history="1">
+      <w:r>
+        <w:rPr>
+          <w:rFonts w:cstheme="minorHAnsi"/>
+          <w:color w:val="000000" w:themeColor="text1"/>
+          <w:sz w:val="22"/>
+          <w:szCs w:val="22"/>
+          <w:shd w:val="clear" w:color="auto" w:fill="FFFFFF"/>
+        </w:rPr>
+        <w:t>(7),</w:t>
+      </w:r>
+      <w:r>
+        <w:rPr>
+          <w:rFonts w:cstheme="minorHAnsi"/>
+          <w:color w:val="000000" w:themeColor="text1"/>
+          <w:sz w:val="22"/>
+          <w:szCs w:val="22"/>
+          <w:shd w:val="clear" w:color="auto" w:fill="FFFFFF"/>
+        </w:rPr>
+        <w:t xml:space="preserve"> pp.596-610.</w:t>
+      </w:r>
+      <w:r>
+        <w:rPr>
+          <w:rFonts w:cstheme="minorHAnsi"/>
+          <w:color w:val="000000" w:themeColor="text1"/>
+          <w:sz w:val="22"/>
+          <w:szCs w:val="22"/>
+          <w:shd w:val="clear" w:color="auto" w:fill="FFFFFF"/>
+        </w:rPr>
+        <w:t xml:space="preserve"> </w:t>
+      </w:r>
+      <w:hyperlink r:id="rId23" w:history="1">
         <w:r>
           <w:rPr>
             <w:rStyle w:val="Hyperlink"/>
@@ -3747,20 +4511,8 @@
           <w:szCs w:val="22"/>
           <w:shd w:val="clear" w:color="auto" w:fill="FFFFFF"/>
         </w:rPr>
-        <w:t xml:space="preserve">, K., Dawson, T.P. and Jones, N., 2021. It’s Just Conservation: To What Extent Are Marine Protected Areas in the Irish Sea Equitably Governed and </w:t>
-      </w:r>
-      <w:proofErr w:type="gramStart"/>
-      <w:r>
-        <w:rPr>
-          <w:rFonts w:cstheme="minorHAnsi"/>
-          <w:color w:val="000000" w:themeColor="text1"/>
-          <w:sz w:val="22"/>
-          <w:szCs w:val="22"/>
-          <w:shd w:val="clear" w:color="auto" w:fill="FFFFFF"/>
-        </w:rPr>
-        <w:t>Managed?.</w:t>
-      </w:r>
-      <w:proofErr w:type="gramEnd"/>
+        <w:t>, K., Dawson, T.P. and Jones, N., 2021. It’s Just Conservation: To What Extent Are Marine Protected Areas in the Irish Sea Equitably Governed and Managed?</w:t>
+      </w:r>
       <w:r>
         <w:rPr>
           <w:rStyle w:val="apple-converted-space"/>
@@ -3815,17 +4567,39 @@
         </w:rPr>
         <w:t>8</w:t>
       </w:r>
-      <w:r>
-        <w:rPr>
-          <w:rFonts w:cstheme="minorHAnsi"/>
-          <w:color w:val="000000" w:themeColor="text1"/>
-          <w:sz w:val="22"/>
-          <w:szCs w:val="22"/>
-          <w:shd w:val="clear" w:color="auto" w:fill="FFFFFF"/>
-        </w:rPr>
-        <w:t xml:space="preserve">, p.668919. </w:t>
-      </w:r>
-      <w:hyperlink r:id="rId20" w:history="1">
+      <w:proofErr w:type="gramStart"/>
+      <w:r>
+        <w:rPr>
+          <w:rFonts w:cstheme="minorHAnsi"/>
+          <w:color w:val="000000" w:themeColor="text1"/>
+          <w:sz w:val="22"/>
+          <w:szCs w:val="22"/>
+          <w:shd w:val="clear" w:color="auto" w:fill="FFFFFF"/>
+        </w:rPr>
+        <w:t xml:space="preserve">. </w:t>
+      </w:r>
+      <w:r>
+        <w:rPr>
+          <w:rFonts w:cstheme="minorHAnsi"/>
+          <w:color w:val="000000" w:themeColor="text1"/>
+          <w:sz w:val="22"/>
+          <w:szCs w:val="22"/>
+          <w:shd w:val="clear" w:color="auto" w:fill="FFFFFF"/>
+        </w:rPr>
+        <w:t>.</w:t>
+      </w:r>
+      <w:proofErr w:type="gramEnd"/>
+      <w:r>
+        <w:rPr>
+          <w:rFonts w:cstheme="minorHAnsi"/>
+          <w:color w:val="000000" w:themeColor="text1"/>
+          <w:sz w:val="22"/>
+          <w:szCs w:val="22"/>
+          <w:shd w:val="clear" w:color="auto" w:fill="FFFFFF"/>
+        </w:rPr>
+        <w:t xml:space="preserve"> </w:t>
+      </w:r>
+      <w:hyperlink r:id="rId24" w:history="1">
         <w:r>
           <w:rPr>
             <w:rStyle w:val="Hyperlink"/>
@@ -4126,7 +4900,7 @@
   <w:abstractNum w:abstractNumId="2" w15:restartNumberingAfterBreak="0">
     <w:nsid w:val="690A69A4"/>
     <w:multiLevelType w:val="hybridMultilevel"/>
-    <w:tmpl w:val="24424BA0"/>
+    <w:tmpl w:val="5C463B32"/>
     <w:lvl w:ilvl="0" w:tplc="08090001">
       <w:start w:val="1"/>
       <w:numFmt w:val="bullet"/>
@@ -4872,6 +5646,18 @@
       <w:szCs w:val="20"/>
     </w:rPr>
   </w:style>
+  <w:style w:type="character" w:styleId="FollowedHyperlink">
+    <w:name w:val="FollowedHyperlink"/>
+    <w:basedOn w:val="DefaultParagraphFont"/>
+    <w:uiPriority w:val="99"/>
+    <w:semiHidden/>
+    <w:unhideWhenUsed/>
+    <w:rsid w:val="00A4767A"/>
+    <w:rPr>
+      <w:color w:val="954F72" w:themeColor="followedHyperlink"/>
+      <w:u w:val="single"/>
+    </w:rPr>
+  </w:style>
 </w:styles>
 </file>
 

</xml_diff>